<commit_message>
GDC 2010 revised version
</commit_message>
<xml_diff>
--- a/01_API_Overview/01_Assignment.docx
+++ b/01_API_Overview/01_Assignment.docx
@@ -15,14 +15,27 @@
         <w:t xml:space="preserve">                                                </w:t>
       </w:r>
       <w:r>
+        <w:t xml:space="preserve">   </w:t>
+      </w:r>
+      <w:r>
         <w:rPr>
           <w:rFonts w:asciiTheme="majorHAnsi" w:hAnsiTheme="majorHAnsi"/>
           <w:b/>
           <w:sz w:val="48"/>
           <w:szCs w:val="48"/>
         </w:rPr>
-        <w:t xml:space="preserve">Day 1  </w:t>
-      </w:r>
+        <w:t>LAB 1 Handout</w:t>
+      </w:r>
+    </w:p>
+    <w:p>
+      <w:pPr>
+        <w:rPr>
+          <w:rFonts w:asciiTheme="majorHAnsi" w:hAnsiTheme="majorHAnsi"/>
+          <w:b/>
+          <w:sz w:val="28"/>
+          <w:szCs w:val="28"/>
+        </w:rPr>
+      </w:pPr>
       <w:r>
         <w:rPr>
           <w:rFonts w:asciiTheme="majorHAnsi" w:hAnsiTheme="majorHAnsi"/>
@@ -30,18 +43,8 @@
           <w:sz w:val="48"/>
           <w:szCs w:val="48"/>
         </w:rPr>
-        <w:t>Assignment</w:t>
-      </w:r>
-    </w:p>
-    <w:p>
-      <w:pPr>
-        <w:rPr>
-          <w:rFonts w:asciiTheme="majorHAnsi" w:hAnsiTheme="majorHAnsi"/>
-          <w:b/>
-          <w:sz w:val="28"/>
-          <w:szCs w:val="28"/>
-        </w:rPr>
-      </w:pPr>
+        <w:tab/>
+      </w:r>
       <w:r>
         <w:rPr>
           <w:rFonts w:asciiTheme="majorHAnsi" w:hAnsiTheme="majorHAnsi"/>
@@ -73,28 +76,10 @@
         <w:rPr>
           <w:rFonts w:asciiTheme="majorHAnsi" w:hAnsiTheme="majorHAnsi"/>
           <w:b/>
-          <w:sz w:val="48"/>
-          <w:szCs w:val="48"/>
-        </w:rPr>
-        <w:tab/>
-      </w:r>
-      <w:r>
-        <w:rPr>
-          <w:rFonts w:asciiTheme="majorHAnsi" w:hAnsiTheme="majorHAnsi"/>
-          <w:b/>
-          <w:sz w:val="48"/>
-          <w:szCs w:val="48"/>
-        </w:rPr>
-        <w:tab/>
-      </w:r>
-      <w:r>
-        <w:rPr>
-          <w:rFonts w:asciiTheme="majorHAnsi" w:hAnsiTheme="majorHAnsi"/>
-          <w:b/>
-          <w:sz w:val="28"/>
-          <w:szCs w:val="28"/>
-        </w:rPr>
-        <w:t xml:space="preserve">April 13 </w:t>
+          <w:sz w:val="28"/>
+          <w:szCs w:val="28"/>
+        </w:rPr>
+        <w:t xml:space="preserve"> </w:t>
       </w:r>
     </w:p>
     <w:p>
@@ -216,6 +201,13 @@
           <w:szCs w:val="28"/>
         </w:rPr>
         <w:t xml:space="preserve"> </w:t>
+      </w:r>
+      <w:r>
+        <w:rPr>
+          <w:sz w:val="28"/>
+          <w:szCs w:val="28"/>
+        </w:rPr>
+        <w:t xml:space="preserve">HelloWorld </w:t>
       </w:r>
       <w:r>
         <w:rPr>
@@ -499,7 +491,7 @@
                     <pic:cNvPicPr/>
                   </pic:nvPicPr>
                   <pic:blipFill>
-                    <a:blip r:embed="rId8"/>
+                    <a:blip r:embed="rId8" cstate="print"/>
                     <a:stretch>
                       <a:fillRect/>
                     </a:stretch>
@@ -910,22 +902,10 @@
     <w:p>
       <w:pPr>
         <w:spacing w:after="0" w:line="240" w:lineRule="auto"/>
-        <w:ind w:left="720"/>
-        <w:rPr>
-          <w:rFonts w:cs="Arial"/>
-          <w:sz w:val="24"/>
-          <w:szCs w:val="24"/>
-        </w:rPr>
-      </w:pPr>
-    </w:p>
-    <w:p>
-      <w:pPr>
-        <w:spacing w:after="0" w:line="240" w:lineRule="auto"/>
-        <w:ind w:left="360"/>
-        <w:rPr>
-          <w:rFonts w:ascii="Arial" w:hAnsi="Arial" w:cs="Arial"/>
-          <w:b/>
-          <w:color w:val="000080"/>
+        <w:rPr>
+          <w:rFonts w:cs="Arial"/>
+          <w:sz w:val="28"/>
+          <w:szCs w:val="28"/>
         </w:rPr>
       </w:pPr>
     </w:p>
@@ -951,246 +931,6 @@
           <w:sz w:val="28"/>
           <w:szCs w:val="28"/>
         </w:rPr>
-        <w:t>Configuring Your Maya Plug-in Path</w:t>
-      </w:r>
-    </w:p>
-    <w:p>
-      <w:pPr>
-        <w:pStyle w:val="ListParagraph"/>
-        <w:spacing w:after="0" w:line="240" w:lineRule="auto"/>
-        <w:ind w:left="1440"/>
-        <w:rPr>
-          <w:rFonts w:cs="Arial"/>
-          <w:b/>
-          <w:sz w:val="28"/>
-          <w:szCs w:val="28"/>
-        </w:rPr>
-      </w:pPr>
-    </w:p>
-    <w:p>
-      <w:pPr>
-        <w:spacing w:after="0" w:line="240" w:lineRule="auto"/>
-        <w:ind w:left="1080"/>
-        <w:rPr>
-          <w:rFonts w:cs="Arial"/>
-          <w:sz w:val="24"/>
-          <w:szCs w:val="24"/>
-        </w:rPr>
-      </w:pPr>
-      <w:r>
-        <w:rPr>
-          <w:rFonts w:cs="Arial"/>
-        </w:rPr>
-        <w:t>1</w:t>
-      </w:r>
-      <w:r>
-        <w:rPr>
-          <w:rFonts w:cs="Arial"/>
-          <w:sz w:val="24"/>
-          <w:szCs w:val="24"/>
-        </w:rPr>
-        <w:t>.   Browse to the folder:</w:t>
-      </w:r>
-      <w:r>
-        <w:rPr>
-          <w:rFonts w:cs="Arial"/>
-          <w:sz w:val="24"/>
-          <w:szCs w:val="24"/>
-        </w:rPr>
-        <w:tab/>
-      </w:r>
-      <w:r>
-        <w:rPr>
-          <w:rFonts w:cs="Arial"/>
-          <w:sz w:val="24"/>
-          <w:szCs w:val="24"/>
-        </w:rPr>
-        <w:tab/>
-      </w:r>
-    </w:p>
-    <w:p>
-      <w:pPr>
-        <w:spacing w:after="0" w:line="240" w:lineRule="auto"/>
-        <w:ind w:left="1800" w:firstLine="360"/>
-        <w:rPr>
-          <w:rFonts w:cs="Arial"/>
-          <w:sz w:val="24"/>
-          <w:szCs w:val="24"/>
-        </w:rPr>
-      </w:pPr>
-      <w:r>
-        <w:rPr>
-          <w:rFonts w:cs="Arial"/>
-          <w:sz w:val="24"/>
-          <w:szCs w:val="24"/>
-        </w:rPr>
-        <w:t>C:\My Documents\maya\</w:t>
-      </w:r>
-      <w:r>
-        <w:rPr>
-          <w:rFonts w:cs="Arial"/>
-          <w:sz w:val="24"/>
-          <w:szCs w:val="24"/>
-        </w:rPr>
-        <w:t>2009</w:t>
-      </w:r>
-      <w:r>
-        <w:rPr>
-          <w:rFonts w:cs="Arial"/>
-          <w:sz w:val="24"/>
-          <w:szCs w:val="24"/>
-        </w:rPr>
-        <w:t xml:space="preserve"> or</w:t>
-      </w:r>
-    </w:p>
-    <w:p>
-      <w:pPr>
-        <w:spacing w:after="0" w:line="240" w:lineRule="auto"/>
-        <w:ind w:left="1800" w:firstLine="360"/>
-        <w:rPr>
-          <w:rFonts w:cs="Arial"/>
-          <w:sz w:val="24"/>
-          <w:szCs w:val="24"/>
-        </w:rPr>
-      </w:pPr>
-      <w:r>
-        <w:rPr>
-          <w:rFonts w:cs="Arial"/>
-          <w:sz w:val="24"/>
-          <w:szCs w:val="24"/>
-        </w:rPr>
-        <w:t>C:\My Documents\maya</w:t>
-      </w:r>
-    </w:p>
-    <w:p>
-      <w:pPr>
-        <w:spacing w:after="0" w:line="240" w:lineRule="auto"/>
-        <w:ind w:left="360" w:firstLine="720"/>
-        <w:rPr>
-          <w:rFonts w:cs="Arial"/>
-          <w:sz w:val="24"/>
-          <w:szCs w:val="24"/>
-        </w:rPr>
-      </w:pPr>
-      <w:r>
-        <w:rPr>
-          <w:rFonts w:cs="Arial"/>
-          <w:sz w:val="24"/>
-          <w:szCs w:val="24"/>
-        </w:rPr>
-        <w:t>2.  Create a text file named:</w:t>
-      </w:r>
-      <w:r>
-        <w:rPr>
-          <w:rFonts w:cs="Arial"/>
-          <w:sz w:val="24"/>
-          <w:szCs w:val="24"/>
-        </w:rPr>
-        <w:tab/>
-      </w:r>
-      <w:r>
-        <w:rPr>
-          <w:rFonts w:cs="Arial"/>
-          <w:sz w:val="24"/>
-          <w:szCs w:val="24"/>
-        </w:rPr>
-        <w:t>Maya.env</w:t>
-      </w:r>
-    </w:p>
-    <w:p>
-      <w:pPr>
-        <w:spacing w:after="0" w:line="240" w:lineRule="auto"/>
-        <w:ind w:left="360" w:firstLine="720"/>
-        <w:rPr>
-          <w:rFonts w:cs="Arial"/>
-          <w:sz w:val="24"/>
-          <w:szCs w:val="24"/>
-        </w:rPr>
-      </w:pPr>
-      <w:r>
-        <w:rPr>
-          <w:rFonts w:cs="Arial"/>
-          <w:sz w:val="24"/>
-          <w:szCs w:val="24"/>
-        </w:rPr>
-        <w:t xml:space="preserve">3.  </w:t>
-      </w:r>
-      <w:r>
-        <w:rPr>
-          <w:rFonts w:cs="Arial"/>
-          <w:sz w:val="24"/>
-          <w:szCs w:val="24"/>
-        </w:rPr>
-        <w:t>In Maya.env, insert the line:</w:t>
-      </w:r>
-    </w:p>
-    <w:p>
-      <w:pPr>
-        <w:spacing w:after="0" w:line="240" w:lineRule="auto"/>
-        <w:ind w:left="1440" w:firstLine="720"/>
-        <w:rPr>
-          <w:rFonts w:cs="Arial"/>
-          <w:sz w:val="24"/>
-          <w:szCs w:val="24"/>
-        </w:rPr>
-      </w:pPr>
-      <w:r>
-        <w:rPr>
-          <w:rFonts w:cs="Arial"/>
-          <w:sz w:val="24"/>
-          <w:szCs w:val="24"/>
-        </w:rPr>
-        <w:t>MAYA_PLUG_IN_PATH=C:\MayaAPI</w:t>
-      </w:r>
-      <w:r>
-        <w:rPr>
-          <w:rFonts w:cs="Arial"/>
-          <w:sz w:val="24"/>
-          <w:szCs w:val="24"/>
-        </w:rPr>
-        <w:t>Training</w:t>
-      </w:r>
-      <w:r>
-        <w:rPr>
-          <w:rFonts w:cs="Arial"/>
-          <w:sz w:val="24"/>
-          <w:szCs w:val="24"/>
-        </w:rPr>
-        <w:t>\plug-ins</w:t>
-      </w:r>
-    </w:p>
-    <w:p>
-      <w:pPr>
-        <w:spacing w:after="0" w:line="240" w:lineRule="auto"/>
-        <w:rPr>
-          <w:rFonts w:cs="Arial"/>
-          <w:sz w:val="28"/>
-          <w:szCs w:val="28"/>
-        </w:rPr>
-      </w:pPr>
-    </w:p>
-    <w:p>
-      <w:pPr>
-        <w:pStyle w:val="ListParagraph"/>
-        <w:numPr>
-          <w:ilvl w:val="0"/>
-          <w:numId w:val="5"/>
-        </w:numPr>
-        <w:spacing w:after="0" w:line="240" w:lineRule="auto"/>
-        <w:rPr>
-          <w:rFonts w:cs="Arial"/>
-          <w:b/>
-          <w:sz w:val="28"/>
-          <w:szCs w:val="28"/>
-        </w:rPr>
-      </w:pPr>
-      <w:r>
-        <w:rPr>
-          <w:rFonts w:cs="Arial"/>
-          <w:b/>
-          <w:sz w:val="28"/>
-          <w:szCs w:val="28"/>
-        </w:rPr>
         <w:t>Tips: Safely reloading a plug-in without restarting Maya</w:t>
       </w:r>
     </w:p>
@@ -1546,7 +1286,6 @@
           <w:sz w:val="48"/>
           <w:szCs w:val="48"/>
         </w:rPr>
-        <w:lastRenderedPageBreak/>
         <w:t>Assignments</w:t>
       </w:r>
     </w:p>
@@ -1648,6 +1387,7 @@
           <w:sz w:val="36"/>
           <w:szCs w:val="36"/>
         </w:rPr>
+        <w:lastRenderedPageBreak/>
         <w:t>Overview</w:t>
       </w:r>
     </w:p>
@@ -1771,7 +1511,7 @@
                     <pic:cNvPicPr/>
                   </pic:nvPicPr>
                   <pic:blipFill>
-                    <a:blip r:embed="rId9"/>
+                    <a:blip r:embed="rId9" cstate="print"/>
                     <a:stretch>
                       <a:fillRect/>
                     </a:stretch>
@@ -1818,7 +1558,6 @@
           <w:sz w:val="28"/>
           <w:szCs w:val="28"/>
         </w:rPr>
-        <w:lastRenderedPageBreak/>
         <w:t>Set the following:</w:t>
       </w:r>
     </w:p>
@@ -1900,6 +1639,23 @@
           <w:sz w:val="28"/>
           <w:szCs w:val="28"/>
         </w:rPr>
+        <w:t>specify the location where you want to put your project files , for example</w:t>
+      </w:r>
+    </w:p>
+    <w:p>
+      <w:pPr>
+        <w:pStyle w:val="ListParagraph"/>
+        <w:ind w:left="2520" w:firstLine="360"/>
+        <w:rPr>
+          <w:sz w:val="28"/>
+          <w:szCs w:val="28"/>
+        </w:rPr>
+      </w:pPr>
+      <w:r>
+        <w:rPr>
+          <w:sz w:val="28"/>
+          <w:szCs w:val="28"/>
+        </w:rPr>
         <w:t>C:\MayaAPITraining\helloWorld\Exercise</w:t>
       </w:r>
     </w:p>
@@ -1938,6 +1694,7 @@
           <w:sz w:val="40"/>
           <w:szCs w:val="40"/>
         </w:rPr>
+        <w:lastRenderedPageBreak/>
         <w:t xml:space="preserve">     </w:t>
       </w:r>
       <w:r>
@@ -1963,7 +1720,7 @@
                     <pic:cNvPicPr/>
                   </pic:nvPicPr>
                   <pic:blipFill>
-                    <a:blip r:embed="rId10"/>
+                    <a:blip r:embed="rId10" cstate="print"/>
                     <a:stretch>
                       <a:fillRect/>
                     </a:stretch>
@@ -2049,7 +1806,7 @@
                     <pic:cNvPicPr/>
                   </pic:nvPicPr>
                   <pic:blipFill>
-                    <a:blip r:embed="rId11"/>
+                    <a:blip r:embed="rId11" cstate="print"/>
                     <a:stretch>
                       <a:fillRect/>
                     </a:stretch>
@@ -2160,7 +1917,7 @@
                     <pic:cNvPicPr/>
                   </pic:nvPicPr>
                   <pic:blipFill>
-                    <a:blip r:embed="rId12"/>
+                    <a:blip r:embed="rId12" cstate="print"/>
                     <a:stretch>
                       <a:fillRect/>
                     </a:stretch>
@@ -2352,7 +2109,7 @@
                     <pic:cNvPicPr/>
                   </pic:nvPicPr>
                   <pic:blipFill>
-                    <a:blip r:embed="rId13"/>
+                    <a:blip r:embed="rId13" cstate="print"/>
                     <a:stretch>
                       <a:fillRect/>
                     </a:stretch>
@@ -2464,7 +2221,7 @@
                     <pic:cNvPicPr/>
                   </pic:nvPicPr>
                   <pic:blipFill>
-                    <a:blip r:embed="rId14"/>
+                    <a:blip r:embed="rId14" cstate="print"/>
                     <a:stretch>
                       <a:fillRect/>
                     </a:stretch>
@@ -2709,74 +2466,36 @@
     </w:p>
     <w:p>
       <w:pPr>
-        <w:ind w:left="2160"/>
-        <w:rPr>
-          <w:rFonts w:cs="Arial"/>
-          <w:color w:val="000000" w:themeColor="text1"/>
-          <w:sz w:val="28"/>
-          <w:szCs w:val="28"/>
-        </w:rPr>
-      </w:pPr>
-      <w:r>
-        <w:rPr>
-          <w:rFonts w:cs="Arial"/>
-          <w:color w:val="000000" w:themeColor="text1"/>
-          <w:sz w:val="28"/>
-          <w:szCs w:val="28"/>
-        </w:rPr>
-        <w:t>../../../plug-ins/</w:t>
-      </w:r>
-      <w:r>
-        <w:rPr>
-          <w:rFonts w:cs="Arial"/>
-          <w:color w:val="000000" w:themeColor="text1"/>
-          <w:sz w:val="28"/>
-          <w:szCs w:val="28"/>
-        </w:rPr>
-        <w:t>helloWorld.mll</w:t>
-      </w:r>
-    </w:p>
-    <w:p>
-      <w:pPr>
         <w:pStyle w:val="ListParagraph"/>
-        <w:numPr>
-          <w:ilvl w:val="1"/>
-          <w:numId w:val="15"/>
-        </w:numPr>
-        <w:rPr>
-          <w:rFonts w:cs="Arial"/>
-          <w:color w:val="000000" w:themeColor="text1"/>
-          <w:sz w:val="28"/>
-          <w:szCs w:val="28"/>
-        </w:rPr>
-      </w:pPr>
-      <w:r>
-        <w:rPr>
-          <w:rFonts w:cs="Arial"/>
-          <w:color w:val="000000" w:themeColor="text1"/>
-          <w:sz w:val="28"/>
-          <w:szCs w:val="28"/>
-        </w:rPr>
-        <w:t>This will redirect the plug-in to be placed in the C:\MayaAPI</w:t>
-      </w:r>
-      <w:r>
-        <w:rPr>
-          <w:rFonts w:cs="Arial"/>
-          <w:color w:val="000000" w:themeColor="text1"/>
-          <w:sz w:val="28"/>
-          <w:szCs w:val="28"/>
-        </w:rPr>
-        <w:t>Training</w:t>
-      </w:r>
-      <w:r>
-        <w:rPr>
-          <w:rFonts w:cs="Arial"/>
-          <w:color w:val="000000" w:themeColor="text1"/>
-          <w:sz w:val="28"/>
-          <w:szCs w:val="28"/>
-        </w:rPr>
-        <w:t>\plug-ins\ folder.</w:t>
-      </w:r>
+        <w:ind w:left="2160" w:firstLine="360"/>
+        <w:rPr>
+          <w:rFonts w:cs="Arial"/>
+          <w:color w:val="000000" w:themeColor="text1"/>
+          <w:sz w:val="28"/>
+          <w:szCs w:val="28"/>
+        </w:rPr>
+      </w:pPr>
+      <w:r>
+        <w:rPr>
+          <w:rFonts w:cs="Arial"/>
+          <w:color w:val="000000" w:themeColor="text1"/>
+          <w:sz w:val="28"/>
+          <w:szCs w:val="28"/>
+        </w:rPr>
+        <w:t>C:\My Documents\maya\2009\plug-ins\helloWorld.mll</w:t>
+      </w:r>
+    </w:p>
+    <w:p>
+      <w:pPr>
+        <w:pStyle w:val="ListParagraph"/>
+        <w:ind w:left="2160" w:firstLine="360"/>
+        <w:rPr>
+          <w:rFonts w:cs="Arial"/>
+          <w:color w:val="000000" w:themeColor="text1"/>
+          <w:sz w:val="28"/>
+          <w:szCs w:val="28"/>
+        </w:rPr>
+      </w:pPr>
     </w:p>
     <w:p>
       <w:pPr>
@@ -2797,7 +2516,7 @@
           <w:sz w:val="28"/>
           <w:szCs w:val="28"/>
         </w:rPr>
-        <w:t xml:space="preserve"> Now build the project by clicking on “Build”&gt; “Build Solution”</w:t>
+        <w:t>Now build the project by clicking on “Build”&gt; “Build Solution”</w:t>
       </w:r>
     </w:p>
     <w:p>
@@ -2819,7 +2538,6 @@
           <w:sz w:val="28"/>
           <w:szCs w:val="28"/>
         </w:rPr>
-        <w:lastRenderedPageBreak/>
         <w:t xml:space="preserve"> In Maya, load the plug-in and the print out message will appear in the Maya output window.</w:t>
       </w:r>
       <w:r>
@@ -2843,7 +2561,7 @@
 
 <file path=word/endnotes.xml><?xml version="1.0" encoding="utf-8"?>
 <w:endnotes xmlns:ve="http://schemas.openxmlformats.org/markup-compatibility/2006" xmlns:o="urn:schemas-microsoft-com:office:office" xmlns:r="http://schemas.openxmlformats.org/officeDocument/2006/relationships" xmlns:m="http://schemas.openxmlformats.org/officeDocument/2006/math" xmlns:v="urn:schemas-microsoft-com:vml" xmlns:wp="http://schemas.openxmlformats.org/drawingml/2006/wordprocessingDrawing" xmlns:w10="urn:schemas-microsoft-com:office:word" xmlns:w="http://schemas.openxmlformats.org/wordprocessingml/2006/main" xmlns:wne="http://schemas.microsoft.com/office/word/2006/wordml">
-  <w:endnote w:type="separator" w:id="0">
+  <w:endnote w:type="separator" w:id="-1">
     <w:p>
       <w:pPr>
         <w:spacing w:after="0" w:line="240" w:lineRule="auto"/>
@@ -2853,7 +2571,7 @@
       </w:r>
     </w:p>
   </w:endnote>
-  <w:endnote w:type="continuationSeparator" w:id="1">
+  <w:endnote w:type="continuationSeparator" w:id="0">
     <w:p>
       <w:pPr>
         <w:spacing w:after="0" w:line="240" w:lineRule="auto"/>
@@ -2868,7 +2586,7 @@
 
 <file path=word/footnotes.xml><?xml version="1.0" encoding="utf-8"?>
 <w:footnotes xmlns:ve="http://schemas.openxmlformats.org/markup-compatibility/2006" xmlns:o="urn:schemas-microsoft-com:office:office" xmlns:r="http://schemas.openxmlformats.org/officeDocument/2006/relationships" xmlns:m="http://schemas.openxmlformats.org/officeDocument/2006/math" xmlns:v="urn:schemas-microsoft-com:vml" xmlns:wp="http://schemas.openxmlformats.org/drawingml/2006/wordprocessingDrawing" xmlns:w10="urn:schemas-microsoft-com:office:word" xmlns:w="http://schemas.openxmlformats.org/wordprocessingml/2006/main" xmlns:wne="http://schemas.microsoft.com/office/word/2006/wordml">
-  <w:footnote w:type="separator" w:id="0">
+  <w:footnote w:type="separator" w:id="-1">
     <w:p>
       <w:pPr>
         <w:spacing w:after="0" w:line="240" w:lineRule="auto"/>
@@ -2878,7 +2596,7 @@
       </w:r>
     </w:p>
   </w:footnote>
-  <w:footnote w:type="continuationSeparator" w:id="1">
+  <w:footnote w:type="continuationSeparator" w:id="0">
     <w:p>
       <w:pPr>
         <w:spacing w:after="0" w:line="240" w:lineRule="auto"/>
@@ -5713,7 +5431,7 @@
 </file>
 
 <file path=customXml/itemProps1.xml><?xml version="1.0" encoding="utf-8"?>
-<ds:datastoreItem xmlns:ds="http://schemas.openxmlformats.org/officeDocument/2006/customXml" ds:itemID="{1870582F-9DEB-483F-9958-BB6AC087ECCC}">
+<ds:datastoreItem xmlns:ds="http://schemas.openxmlformats.org/officeDocument/2006/customXml" ds:itemID="{7A58FC6F-DC5A-4D4F-A520-365D4E509AC4}">
   <ds:schemaRefs>
     <ds:schemaRef ds:uri="http://schemas.openxmlformats.org/officeDocument/2006/bibliography"/>
   </ds:schemaRefs>

</xml_diff>

<commit_message>
Siggraph 2011 revised version
</commit_message>
<xml_diff>
--- a/01_API_Overview/01_Assignment.docx
+++ b/01_API_Overview/01_Assignment.docx
@@ -12,7 +12,6 @@
       <w:r>
         <w:rPr>
           <w:noProof/>
-          <w:lang w:eastAsia="en-US"/>
         </w:rPr>
         <w:drawing>
           <wp:inline distT="0" distB="0" distL="0" distR="0">
@@ -77,12 +76,12 @@
       <w:pPr>
         <w:pStyle w:val="Heading2"/>
         <w:rPr>
-          <w:rFonts w:ascii="KievitLight" w:hAnsi="KievitLight" w:cs="Arial"/>
-        </w:rPr>
-      </w:pPr>
-      <w:r>
-        <w:rPr>
-          <w:rFonts w:ascii="KievitLight" w:hAnsi="KievitLight"/>
+          <w:rFonts w:asciiTheme="minorHAnsi" w:hAnsiTheme="minorHAnsi" w:cstheme="minorHAnsi"/>
+        </w:rPr>
+      </w:pPr>
+      <w:r>
+        <w:rPr>
+          <w:rFonts w:asciiTheme="minorHAnsi" w:hAnsiTheme="minorHAnsi" w:cstheme="minorHAnsi"/>
         </w:rPr>
         <w:t xml:space="preserve">Developer Technical Services </w:t>
       </w:r>
@@ -101,55 +100,47 @@
     </w:p>
     <w:p>
       <w:pPr>
-        <w:jc w:val="center"/>
-        <w:rPr>
-          <w:rFonts w:ascii="KievitLight" w:hAnsi="KievitLight"/>
-          <w:sz w:val="32"/>
-          <w:szCs w:val="32"/>
-        </w:rPr>
-      </w:pPr>
-      <w:r>
-        <w:rPr>
-          <w:rFonts w:ascii="KievitLight" w:hAnsi="KievitLight"/>
+        <w:ind w:left="2160" w:firstLine="720"/>
+        <w:rPr>
+          <w:rFonts w:asciiTheme="majorHAnsi" w:hAnsiTheme="majorHAnsi"/>
           <w:b/>
-          <w:sz w:val="40"/>
-          <w:szCs w:val="40"/>
-        </w:rPr>
-        <w:t xml:space="preserve">Assignment </w:t>
-      </w:r>
-      <w:r>
-        <w:rPr>
-          <w:rFonts w:ascii="KievitLight" w:hAnsi="KievitLight"/>
+          <w:sz w:val="48"/>
+          <w:szCs w:val="48"/>
+        </w:rPr>
+      </w:pPr>
+      <w:r>
+        <w:rPr>
+          <w:rFonts w:asciiTheme="majorHAnsi" w:hAnsiTheme="majorHAnsi"/>
           <w:b/>
-          <w:sz w:val="40"/>
-          <w:szCs w:val="40"/>
-        </w:rPr>
-        <w:t xml:space="preserve">- </w:t>
-      </w:r>
-      <w:r>
-        <w:rPr>
-          <w:rFonts w:ascii="KievitLight" w:hAnsi="KievitLight"/>
+          <w:sz w:val="48"/>
+          <w:szCs w:val="48"/>
+        </w:rPr>
+        <w:t>Lab</w:t>
+      </w:r>
+      <w:r>
+        <w:rPr>
+          <w:rFonts w:asciiTheme="majorHAnsi" w:hAnsiTheme="majorHAnsi"/>
           <w:b/>
-          <w:sz w:val="40"/>
-          <w:szCs w:val="40"/>
-        </w:rPr>
-        <w:t>API Overview</w:t>
-      </w:r>
-    </w:p>
-    <w:p>
-      <w:pPr>
-        <w:rPr>
-          <w:rFonts w:ascii="KievitLight" w:eastAsiaTheme="majorEastAsia" w:hAnsi="KievitLight" w:cs="Arial"/>
+          <w:sz w:val="48"/>
+          <w:szCs w:val="48"/>
+        </w:rPr>
+        <w:t xml:space="preserve"> 1 Handout</w:t>
+      </w:r>
+    </w:p>
+    <w:p>
+      <w:pPr>
+        <w:rPr>
+          <w:rFonts w:eastAsiaTheme="majorEastAsia" w:cstheme="minorHAnsi"/>
           <w:b/>
-          <w:sz w:val="24"/>
-          <w:szCs w:val="24"/>
-        </w:rPr>
-      </w:pPr>
-      <w:r>
-        <w:rPr>
-          <w:rFonts w:ascii="KievitLight" w:eastAsiaTheme="majorEastAsia" w:hAnsi="KievitLight" w:cs="Arial"/>
+          <w:sz w:val="36"/>
+          <w:szCs w:val="24"/>
+        </w:rPr>
+      </w:pPr>
+      <w:r>
+        <w:rPr>
+          <w:rFonts w:eastAsiaTheme="majorEastAsia" w:cstheme="minorHAnsi"/>
           <w:b/>
-          <w:sz w:val="24"/>
+          <w:sz w:val="36"/>
           <w:szCs w:val="24"/>
         </w:rPr>
         <w:t>Topics Covered</w:t>
@@ -163,14 +154,14 @@
           <w:numId w:val="4"/>
         </w:numPr>
         <w:rPr>
-          <w:rFonts w:ascii="KievitLight" w:hAnsi="KievitLight"/>
-          <w:sz w:val="24"/>
-          <w:szCs w:val="24"/>
-        </w:rPr>
-      </w:pPr>
-      <w:r>
-        <w:rPr>
-          <w:rFonts w:ascii="KievitLight" w:hAnsi="KievitLight"/>
+          <w:rFonts w:cstheme="minorHAnsi"/>
+          <w:sz w:val="24"/>
+          <w:szCs w:val="24"/>
+        </w:rPr>
+      </w:pPr>
+      <w:r>
+        <w:rPr>
+          <w:rFonts w:cstheme="minorHAnsi"/>
           <w:sz w:val="24"/>
           <w:szCs w:val="24"/>
         </w:rPr>
@@ -178,7 +169,7 @@
       </w:r>
       <w:r>
         <w:rPr>
-          <w:rFonts w:ascii="KievitLight" w:hAnsi="KievitLight"/>
+          <w:rFonts w:cstheme="minorHAnsi"/>
           <w:sz w:val="24"/>
           <w:szCs w:val="24"/>
         </w:rPr>
@@ -193,207 +184,34 @@
           <w:numId w:val="4"/>
         </w:numPr>
         <w:rPr>
-          <w:rFonts w:ascii="KievitLight" w:hAnsi="KievitLight"/>
-          <w:sz w:val="24"/>
-          <w:szCs w:val="24"/>
-        </w:rPr>
-      </w:pPr>
-      <w:r>
-        <w:rPr>
-          <w:rFonts w:ascii="KievitLight" w:hAnsi="KievitLight"/>
-          <w:sz w:val="24"/>
-          <w:szCs w:val="24"/>
-        </w:rPr>
-        <w:t xml:space="preserve">Build a very basic plug-in: </w:t>
-      </w:r>
-      <w:proofErr w:type="spellStart"/>
-      <w:r>
-        <w:rPr>
-          <w:rFonts w:ascii="KievitLight" w:hAnsi="KievitLight"/>
-          <w:sz w:val="24"/>
-          <w:szCs w:val="24"/>
-        </w:rPr>
-        <w:t>HelloWorldCmd</w:t>
-      </w:r>
-      <w:proofErr w:type="spellEnd"/>
-    </w:p>
-    <w:p>
-      <w:pPr>
-        <w:pStyle w:val="ListParagraph"/>
-        <w:numPr>
-          <w:ilvl w:val="0"/>
-          <w:numId w:val="4"/>
-        </w:numPr>
-        <w:rPr>
-          <w:rFonts w:ascii="KievitLight" w:hAnsi="KievitLight"/>
-          <w:sz w:val="24"/>
-          <w:szCs w:val="24"/>
-        </w:rPr>
-      </w:pPr>
-      <w:r>
-        <w:rPr>
-          <w:rFonts w:ascii="KievitLight" w:hAnsi="KievitLight"/>
-          <w:sz w:val="24"/>
-          <w:szCs w:val="24"/>
-        </w:rPr>
-        <w:t xml:space="preserve">Working with the structure of plug-ins: </w:t>
-      </w:r>
-      <w:proofErr w:type="spellStart"/>
-      <w:r>
-        <w:rPr>
-          <w:rFonts w:ascii="KievitLight" w:hAnsi="KievitLight"/>
-          <w:sz w:val="24"/>
-          <w:szCs w:val="24"/>
-        </w:rPr>
-        <w:t>SineNode</w:t>
-      </w:r>
-      <w:proofErr w:type="spellEnd"/>
-    </w:p>
-    <w:p>
-      <w:pPr>
-        <w:rPr>
-          <w:rFonts w:ascii="KievitLight" w:hAnsi="KievitLight"/>
+          <w:rFonts w:cstheme="minorHAnsi"/>
+          <w:sz w:val="24"/>
+          <w:szCs w:val="24"/>
+        </w:rPr>
+      </w:pPr>
+      <w:r>
+        <w:rPr>
+          <w:rFonts w:cstheme="minorHAnsi"/>
+          <w:sz w:val="24"/>
+          <w:szCs w:val="24"/>
+        </w:rPr>
+        <w:t>Build a very basic plug-in: HelloWorld</w:t>
+      </w:r>
+    </w:p>
+    <w:p>
+      <w:pPr>
+        <w:rPr>
+          <w:rFonts w:cstheme="minorHAnsi"/>
           <w:b/>
-          <w:sz w:val="24"/>
-          <w:szCs w:val="24"/>
-        </w:rPr>
-      </w:pPr>
-      <w:r>
-        <w:rPr>
-          <w:rFonts w:ascii="KievitLight" w:hAnsi="KievitLight"/>
+          <w:sz w:val="36"/>
+          <w:szCs w:val="24"/>
+        </w:rPr>
+      </w:pPr>
+      <w:r>
+        <w:rPr>
+          <w:rFonts w:cstheme="minorHAnsi"/>
           <w:b/>
-          <w:sz w:val="24"/>
-          <w:szCs w:val="24"/>
-        </w:rPr>
-        <w:t>Assignments</w:t>
-      </w:r>
-    </w:p>
-    <w:p>
-      <w:pPr>
-        <w:pStyle w:val="ListParagraph"/>
-        <w:numPr>
-          <w:ilvl w:val="0"/>
-          <w:numId w:val="4"/>
-        </w:numPr>
-        <w:rPr>
-          <w:rFonts w:ascii="KievitLight" w:hAnsi="KievitLight"/>
-          <w:sz w:val="24"/>
-          <w:szCs w:val="24"/>
-        </w:rPr>
-      </w:pPr>
-      <w:r>
-        <w:rPr>
-          <w:rFonts w:ascii="KievitLight" w:hAnsi="KievitLight"/>
-          <w:sz w:val="24"/>
-          <w:szCs w:val="24"/>
-        </w:rPr>
-        <w:t xml:space="preserve">For every Plug-in, we will provide an “Exercise” folder and a “Solution” folder. </w:t>
-      </w:r>
-      <w:r>
-        <w:rPr>
-          <w:rFonts w:ascii="KievitLight" w:hAnsi="KievitLight"/>
-          <w:sz w:val="24"/>
-          <w:szCs w:val="24"/>
-        </w:rPr>
-        <w:t xml:space="preserve"> In addition we will provide a C++ and Python version of the Exercise and Solutions of the assignments.</w:t>
-      </w:r>
-      <w:r>
-        <w:rPr>
-          <w:rFonts w:ascii="KievitLight" w:hAnsi="KievitLight"/>
-          <w:sz w:val="24"/>
-          <w:szCs w:val="24"/>
-        </w:rPr>
-        <w:t xml:space="preserve"> </w:t>
-      </w:r>
-      <w:r>
-        <w:rPr>
-          <w:rFonts w:ascii="KievitLight" w:hAnsi="KievitLight"/>
-          <w:sz w:val="24"/>
-          <w:szCs w:val="24"/>
-        </w:rPr>
-        <w:t>Solution folder includes the complete code for you to finish the Plug-</w:t>
-      </w:r>
-      <w:proofErr w:type="gramStart"/>
-      <w:r>
-        <w:rPr>
-          <w:rFonts w:ascii="KievitLight" w:hAnsi="KievitLight"/>
-          <w:sz w:val="24"/>
-          <w:szCs w:val="24"/>
-        </w:rPr>
-        <w:t>in,</w:t>
-      </w:r>
-      <w:proofErr w:type="gramEnd"/>
-      <w:r>
-        <w:rPr>
-          <w:rFonts w:ascii="KievitLight" w:hAnsi="KievitLight"/>
-          <w:sz w:val="24"/>
-          <w:szCs w:val="24"/>
-        </w:rPr>
-        <w:t xml:space="preserve"> it is for you to reference when you are stuck at problems when adding code into </w:t>
-      </w:r>
-      <w:r>
-        <w:rPr>
-          <w:rFonts w:ascii="KievitLight" w:hAnsi="KievitLight"/>
-          <w:sz w:val="24"/>
-          <w:szCs w:val="24"/>
-        </w:rPr>
-        <w:t xml:space="preserve">the </w:t>
-      </w:r>
-      <w:r>
-        <w:rPr>
-          <w:rFonts w:ascii="KievitLight" w:hAnsi="KievitLight"/>
-          <w:sz w:val="24"/>
-          <w:szCs w:val="24"/>
-        </w:rPr>
-        <w:t>“Exercise” folder. In the “Exercise” folder, all the code you need to finish is specified with comments “</w:t>
-      </w:r>
-      <w:r>
-        <w:rPr>
-          <w:rFonts w:ascii="KievitLight" w:hAnsi="KievitLight"/>
-          <w:sz w:val="24"/>
-          <w:szCs w:val="24"/>
-        </w:rPr>
-        <w:t>##</w:t>
-      </w:r>
-      <w:r>
-        <w:rPr>
-          <w:rFonts w:ascii="KievitLight" w:hAnsi="KievitLight"/>
-          <w:sz w:val="24"/>
-          <w:szCs w:val="24"/>
-        </w:rPr>
-        <w:t>- TODO:</w:t>
-      </w:r>
-      <w:r>
-        <w:rPr>
-          <w:rFonts w:ascii="KievitLight" w:hAnsi="KievitLight"/>
-          <w:sz w:val="24"/>
-          <w:szCs w:val="24"/>
-        </w:rPr>
-        <w:t>”</w:t>
-      </w:r>
-      <w:r>
-        <w:rPr>
-          <w:rFonts w:ascii="KievitLight" w:hAnsi="KievitLight"/>
-          <w:sz w:val="24"/>
-          <w:szCs w:val="24"/>
-        </w:rPr>
-        <w:t xml:space="preserve"> you need to search for all the “TODO” comments and add your code there.</w:t>
-      </w:r>
-    </w:p>
-    <w:p>
-      <w:pPr>
-        <w:rPr>
-          <w:rFonts w:ascii="KievitLight" w:hAnsi="KievitLight"/>
-          <w:b/>
-          <w:sz w:val="24"/>
-          <w:szCs w:val="24"/>
-        </w:rPr>
-      </w:pPr>
-      <w:r>
-        <w:rPr>
-          <w:rFonts w:ascii="KievitLight" w:hAnsi="KievitLight"/>
-          <w:b/>
-          <w:sz w:val="24"/>
+          <w:sz w:val="36"/>
           <w:szCs w:val="24"/>
         </w:rPr>
         <w:t>Background</w:t>
@@ -407,16 +225,16 @@
           <w:numId w:val="6"/>
         </w:numPr>
         <w:rPr>
-          <w:rFonts w:ascii="KievitLight" w:hAnsi="KievitLight"/>
-          <w:b/>
-          <w:sz w:val="24"/>
-          <w:szCs w:val="24"/>
-        </w:rPr>
-      </w:pPr>
-      <w:r>
-        <w:rPr>
-          <w:rFonts w:ascii="KievitLight" w:hAnsi="KievitLight"/>
-          <w:b/>
+          <w:rFonts w:cstheme="minorHAnsi"/>
+          <w:color w:val="000000" w:themeColor="text1"/>
+          <w:sz w:val="24"/>
+          <w:szCs w:val="24"/>
+        </w:rPr>
+      </w:pPr>
+      <w:r>
+        <w:rPr>
+          <w:rFonts w:cstheme="minorHAnsi"/>
+          <w:color w:val="000000" w:themeColor="text1"/>
           <w:sz w:val="24"/>
           <w:szCs w:val="24"/>
         </w:rPr>
@@ -432,7 +250,7 @@
         </w:numPr>
         <w:spacing w:after="0" w:line="240" w:lineRule="auto"/>
         <w:rPr>
-          <w:rFonts w:ascii="KievitLight" w:hAnsi="KievitLight" w:cs="Arial"/>
+          <w:rFonts w:cstheme="minorHAnsi"/>
           <w:color w:val="000000" w:themeColor="text1"/>
           <w:sz w:val="24"/>
           <w:szCs w:val="24"/>
@@ -440,7 +258,7 @@
       </w:pPr>
       <w:r>
         <w:rPr>
-          <w:rFonts w:ascii="KievitLight" w:hAnsi="KievitLight" w:cs="Arial"/>
+          <w:rFonts w:cstheme="minorHAnsi"/>
           <w:color w:val="000000" w:themeColor="text1"/>
           <w:sz w:val="24"/>
           <w:szCs w:val="24"/>
@@ -457,7 +275,7 @@
         </w:numPr>
         <w:spacing w:after="0" w:line="240" w:lineRule="auto"/>
         <w:rPr>
-          <w:rFonts w:ascii="KievitLight" w:hAnsi="KievitLight" w:cs="Arial"/>
+          <w:rFonts w:cstheme="minorHAnsi"/>
           <w:color w:val="000000" w:themeColor="text1"/>
           <w:sz w:val="24"/>
           <w:szCs w:val="24"/>
@@ -465,150 +283,84 @@
       </w:pPr>
       <w:r>
         <w:rPr>
-          <w:rFonts w:ascii="KievitLight" w:hAnsi="KievitLight" w:cs="Arial"/>
+          <w:rFonts w:cstheme="minorHAnsi"/>
           <w:color w:val="000000" w:themeColor="text1"/>
           <w:sz w:val="24"/>
           <w:szCs w:val="24"/>
         </w:rPr>
-        <w:t>At the bottom of the left pane, select ‘API’. Or click on the “API Classes” links on the right upper corner under the “Quick Links” section.</w:t>
-      </w:r>
-    </w:p>
-    <w:p>
-      <w:pPr>
-        <w:spacing w:after="0" w:line="240" w:lineRule="auto"/>
-        <w:rPr>
-          <w:rFonts w:ascii="KievitLight" w:hAnsi="KievitLight" w:cs="Arial"/>
+        <w:t>In “User Guide</w:t>
+      </w:r>
+      <w:r>
+        <w:rPr>
+          <w:rFonts w:cstheme="minorHAnsi"/>
           <w:color w:val="000000" w:themeColor="text1"/>
           <w:sz w:val="24"/>
           <w:szCs w:val="24"/>
         </w:rPr>
-      </w:pPr>
-    </w:p>
-    <w:p>
-      <w:pPr>
-        <w:spacing w:after="0" w:line="240" w:lineRule="auto"/>
-        <w:rPr>
-          <w:rFonts w:ascii="KievitLight" w:hAnsi="KievitLight" w:cs="Arial"/>
-          <w:b/>
-          <w:noProof/>
-          <w:color w:val="1F497D" w:themeColor="text2"/>
-          <w:sz w:val="24"/>
-          <w:szCs w:val="24"/>
-        </w:rPr>
-      </w:pPr>
-    </w:p>
-    <w:p>
-      <w:pPr>
-        <w:spacing w:after="0" w:line="240" w:lineRule="auto"/>
-        <w:jc w:val="center"/>
-        <w:rPr>
-          <w:rFonts w:ascii="KievitLight" w:hAnsi="KievitLight" w:cs="Arial"/>
-          <w:b/>
-          <w:color w:val="1F497D" w:themeColor="text2"/>
-          <w:sz w:val="24"/>
-          <w:szCs w:val="24"/>
-        </w:rPr>
-      </w:pPr>
-      <w:r>
-        <w:rPr>
-          <w:rFonts w:ascii="KievitLight" w:hAnsi="KievitLight"/>
-          <w:noProof/>
-          <w:sz w:val="24"/>
-          <w:szCs w:val="24"/>
-        </w:rPr>
-        <w:lastRenderedPageBreak/>
-        <w:pict>
-          <v:line id="_x0000_s1031" style="position:absolute;left:0;text-align:left;flip:y;z-index:251657216;mso-wrap-style:none" from="110.25pt,171.7pt" to="146.1pt,213.7pt" strokecolor="red" strokeweight="3pt">
-            <v:stroke startarrow="block"/>
-            <v:shadow color="#ccc"/>
-          </v:line>
-        </w:pict>
-      </w:r>
-      <w:r>
-        <w:rPr>
-          <w:rFonts w:ascii="KievitLight" w:hAnsi="KievitLight"/>
-          <w:noProof/>
-          <w:sz w:val="24"/>
-          <w:szCs w:val="24"/>
-        </w:rPr>
-        <w:pict>
-          <v:roundrect id="_x0000_s1030" style="position:absolute;left:0;text-align:left;margin-left:27.45pt;margin-top:219pt;width:82.8pt;height:14.05pt;z-index:251656192;mso-wrap-style:none;v-text-anchor:middle" arcsize="10923f" filled="f" fillcolor="#fa0" strokecolor="red" strokeweight="3pt">
-            <v:shadow color="#ccc"/>
-          </v:roundrect>
-        </w:pict>
-      </w:r>
-      <w:r>
-        <w:rPr>
-          <w:rFonts w:ascii="KievitLight" w:hAnsi="KievitLight"/>
-          <w:noProof/>
-          <w:sz w:val="24"/>
-          <w:szCs w:val="24"/>
-        </w:rPr>
-        <w:pict>
-          <v:line id="_x0000_s1033" style="position:absolute;left:0;text-align:left;flip:x;z-index:251659264;mso-wrap-style:none" from="201.75pt,78.1pt" to="239.55pt,109.3pt" strokecolor="red" strokeweight="3pt">
-            <v:stroke startarrow="block"/>
-            <v:shadow color="#ccc"/>
-          </v:line>
-        </w:pict>
-      </w:r>
-      <w:r>
-        <w:rPr>
-          <w:rFonts w:ascii="KievitLight" w:hAnsi="KievitLight"/>
-          <w:noProof/>
-          <w:sz w:val="24"/>
-          <w:szCs w:val="24"/>
-        </w:rPr>
-        <w:pict>
-          <v:roundrect id="_x0000_s1032" style="position:absolute;left:0;text-align:left;margin-left:246pt;margin-top:67.5pt;width:136.2pt;height:10.6pt;z-index:251658240;mso-wrap-style:none;v-text-anchor:middle" arcsize="10923f" filled="f" fillcolor="#fa0" strokecolor="red" strokeweight="3pt">
-            <v:shadow color="#ccc"/>
-          </v:roundrect>
-        </w:pict>
-      </w:r>
-      <w:r>
-        <w:rPr>
-          <w:rFonts w:ascii="KievitLight" w:hAnsi="KievitLight" w:cs="Arial"/>
-          <w:b/>
-          <w:noProof/>
-          <w:color w:val="1F497D" w:themeColor="text2"/>
-          <w:sz w:val="24"/>
-          <w:szCs w:val="24"/>
-          <w:lang w:eastAsia="en-US"/>
-        </w:rPr>
-        <w:drawing>
-          <wp:inline distT="0" distB="0" distL="0" distR="0">
-            <wp:extent cx="5286375" cy="3136809"/>
-            <wp:effectExtent l="19050" t="0" r="9525" b="0"/>
-            <wp:docPr id="1" name="Picture 2" descr="lab-API-docs.JPG"/>
-            <wp:cNvGraphicFramePr>
-              <a:graphicFrameLocks xmlns:a="http://schemas.openxmlformats.org/drawingml/2006/main" noChangeAspect="1"/>
-            </wp:cNvGraphicFramePr>
-            <a:graphic xmlns:a="http://schemas.openxmlformats.org/drawingml/2006/main">
-              <a:graphicData uri="http://schemas.openxmlformats.org/drawingml/2006/picture">
-                <pic:pic xmlns:pic="http://schemas.openxmlformats.org/drawingml/2006/picture">
-                  <pic:nvPicPr>
-                    <pic:cNvPr id="0" name="lab-API-docs.JPG"/>
-                    <pic:cNvPicPr/>
-                  </pic:nvPicPr>
-                  <pic:blipFill>
-                    <a:blip r:embed="rId6" cstate="print"/>
-                    <a:stretch>
-                      <a:fillRect/>
-                    </a:stretch>
-                  </pic:blipFill>
-                  <pic:spPr>
-                    <a:xfrm>
-                      <a:off x="0" y="0"/>
-                      <a:ext cx="5284472" cy="3135680"/>
-                    </a:xfrm>
-                    <a:prstGeom prst="rect">
-                      <a:avLst/>
-                    </a:prstGeom>
-                  </pic:spPr>
-                </pic:pic>
-              </a:graphicData>
-            </a:graphic>
-          </wp:inline>
-        </w:drawing>
+        <w:t>” section, there</w:t>
+      </w:r>
+      <w:r>
+        <w:rPr>
+          <w:rFonts w:cstheme="minorHAnsi"/>
+          <w:color w:val="000000" w:themeColor="text1"/>
+          <w:sz w:val="24"/>
+          <w:szCs w:val="24"/>
+        </w:rPr>
+        <w:t xml:space="preserve"> is a</w:t>
+      </w:r>
+      <w:r>
+        <w:rPr>
+          <w:rFonts w:cstheme="minorHAnsi"/>
+          <w:color w:val="000000" w:themeColor="text1"/>
+          <w:sz w:val="24"/>
+          <w:szCs w:val="24"/>
+        </w:rPr>
+        <w:t>n</w:t>
+      </w:r>
+      <w:r>
+        <w:rPr>
+          <w:rFonts w:cstheme="minorHAnsi"/>
+          <w:color w:val="000000" w:themeColor="text1"/>
+          <w:sz w:val="24"/>
+          <w:szCs w:val="24"/>
+        </w:rPr>
+        <w:t xml:space="preserve"> item “Maya API Guide”. Click on it, </w:t>
+      </w:r>
+      <w:r>
+        <w:rPr>
+          <w:rFonts w:cstheme="minorHAnsi"/>
+          <w:color w:val="000000" w:themeColor="text1"/>
+          <w:sz w:val="24"/>
+          <w:szCs w:val="24"/>
+        </w:rPr>
+        <w:t xml:space="preserve">it will bring </w:t>
+      </w:r>
+      <w:r>
+        <w:rPr>
+          <w:rFonts w:cstheme="minorHAnsi"/>
+          <w:color w:val="000000" w:themeColor="text1"/>
+          <w:sz w:val="24"/>
+          <w:szCs w:val="24"/>
+        </w:rPr>
+        <w:t xml:space="preserve">you to the </w:t>
+      </w:r>
+      <w:r>
+        <w:rPr>
+          <w:rFonts w:cstheme="minorHAnsi"/>
+          <w:color w:val="000000" w:themeColor="text1"/>
+          <w:sz w:val="24"/>
+          <w:szCs w:val="24"/>
+        </w:rPr>
+        <w:t xml:space="preserve">API </w:t>
+      </w:r>
+      <w:r>
+        <w:rPr>
+          <w:rFonts w:cstheme="minorHAnsi"/>
+          <w:color w:val="000000" w:themeColor="text1"/>
+          <w:sz w:val="24"/>
+          <w:szCs w:val="24"/>
+        </w:rPr>
+        <w:t>web page:</w:t>
       </w:r>
     </w:p>
     <w:p>
@@ -617,25 +369,208 @@
         <w:spacing w:after="0" w:line="240" w:lineRule="auto"/>
         <w:ind w:left="1440"/>
         <w:rPr>
-          <w:rFonts w:ascii="KievitLight" w:hAnsi="KievitLight" w:cs="Arial"/>
-          <w:b/>
-          <w:sz w:val="24"/>
-          <w:szCs w:val="24"/>
-        </w:rPr>
-      </w:pPr>
+          <w:rFonts w:cstheme="minorHAnsi"/>
+          <w:color w:val="000000" w:themeColor="text1"/>
+          <w:sz w:val="24"/>
+          <w:szCs w:val="24"/>
+        </w:rPr>
+      </w:pPr>
+      <w:hyperlink r:id="rId6" w:tgtFrame="_blank" w:history="1">
+        <w:r>
+          <w:rPr>
+            <w:rFonts w:cstheme="minorHAnsi"/>
+            <w:color w:val="000000" w:themeColor="text1"/>
+            <w:sz w:val="24"/>
+            <w:szCs w:val="24"/>
+          </w:rPr>
+          <w:t>http://www.autodesk.com/maya-sdkdoc-2012-enu</w:t>
+        </w:r>
+      </w:hyperlink>
     </w:p>
     <w:p>
       <w:pPr>
         <w:spacing w:after="0" w:line="240" w:lineRule="auto"/>
-        <w:ind w:left="360"/>
-        <w:rPr>
-          <w:rFonts w:ascii="KievitLight" w:hAnsi="KievitLight" w:cs="Arial"/>
+        <w:rPr>
+          <w:rFonts w:cstheme="minorHAnsi"/>
           <w:b/>
           <w:color w:val="000080"/>
           <w:sz w:val="24"/>
           <w:szCs w:val="24"/>
         </w:rPr>
       </w:pPr>
+    </w:p>
+    <w:p>
+      <w:pPr>
+        <w:rPr>
+          <w:rFonts w:cstheme="minorHAnsi"/>
+          <w:b/>
+          <w:sz w:val="36"/>
+          <w:szCs w:val="24"/>
+        </w:rPr>
+      </w:pPr>
+      <w:r>
+        <w:rPr>
+          <w:rFonts w:cstheme="minorHAnsi"/>
+          <w:b/>
+          <w:sz w:val="36"/>
+          <w:szCs w:val="24"/>
+        </w:rPr>
+        <w:t>Assignments</w:t>
+      </w:r>
+    </w:p>
+    <w:p>
+      <w:pPr>
+        <w:pStyle w:val="ListParagraph"/>
+        <w:numPr>
+          <w:ilvl w:val="0"/>
+          <w:numId w:val="4"/>
+        </w:numPr>
+        <w:rPr>
+          <w:rFonts w:cstheme="minorHAnsi"/>
+          <w:sz w:val="24"/>
+          <w:szCs w:val="24"/>
+        </w:rPr>
+      </w:pPr>
+      <w:r>
+        <w:rPr>
+          <w:rFonts w:cstheme="minorHAnsi"/>
+          <w:sz w:val="24"/>
+          <w:szCs w:val="24"/>
+        </w:rPr>
+        <w:t>For every Plug-in, we will provide an “Exercise” folder and a “Solution” folder.  In addition we will provide a C++ and Python version of the Exercise and Solutions of the assignments. Solution folder includes the complete code for you to finish the Plug-in, it is for you to reference when you are stuck at problems when adding code into the “Exercise” folder. In the “Exercise” folder, all the code you need to finish is specified with comments “##- TODO:” you need to search for all the “TODO” comments and add your code there.</w:t>
+      </w:r>
+    </w:p>
+    <w:p>
+      <w:pPr>
+        <w:pStyle w:val="ListParagraph"/>
+        <w:spacing w:after="0" w:line="240" w:lineRule="auto"/>
+        <w:ind w:left="1440"/>
+        <w:rPr>
+          <w:rFonts w:cstheme="minorHAnsi"/>
+          <w:b/>
+          <w:sz w:val="24"/>
+          <w:szCs w:val="24"/>
+        </w:rPr>
+      </w:pPr>
+    </w:p>
+    <w:p>
+      <w:pPr>
+        <w:pStyle w:val="ListParagraph"/>
+        <w:numPr>
+          <w:ilvl w:val="0"/>
+          <w:numId w:val="16"/>
+        </w:numPr>
+        <w:spacing w:after="0" w:line="240" w:lineRule="auto"/>
+        <w:rPr>
+          <w:rFonts w:cstheme="minorHAnsi"/>
+          <w:b/>
+          <w:sz w:val="28"/>
+          <w:szCs w:val="24"/>
+        </w:rPr>
+      </w:pPr>
+      <w:r>
+        <w:rPr>
+          <w:rFonts w:cstheme="minorHAnsi"/>
+          <w:b/>
+          <w:sz w:val="28"/>
+          <w:szCs w:val="24"/>
+        </w:rPr>
+        <w:t>Configuring Your Maya Plug-in Path</w:t>
+      </w:r>
+    </w:p>
+    <w:p>
+      <w:pPr>
+        <w:pStyle w:val="ListParagraph"/>
+        <w:spacing w:after="0" w:line="240" w:lineRule="auto"/>
+        <w:ind w:left="1440"/>
+        <w:rPr>
+          <w:rFonts w:cstheme="minorHAnsi"/>
+          <w:b/>
+          <w:sz w:val="24"/>
+          <w:szCs w:val="24"/>
+        </w:rPr>
+      </w:pPr>
+    </w:p>
+    <w:p>
+      <w:pPr>
+        <w:spacing w:after="0" w:line="240" w:lineRule="auto"/>
+        <w:ind w:left="1080"/>
+        <w:rPr>
+          <w:rFonts w:cstheme="minorHAnsi"/>
+          <w:sz w:val="24"/>
+          <w:szCs w:val="24"/>
+        </w:rPr>
+      </w:pPr>
+      <w:r>
+        <w:rPr>
+          <w:rFonts w:cstheme="minorHAnsi"/>
+          <w:sz w:val="24"/>
+          <w:szCs w:val="24"/>
+        </w:rPr>
+        <w:t>1.   Browse to the folder:</w:t>
+      </w:r>
+      <w:r>
+        <w:rPr>
+          <w:rFonts w:cstheme="minorHAnsi"/>
+          <w:sz w:val="24"/>
+          <w:szCs w:val="24"/>
+        </w:rPr>
+        <w:tab/>
+      </w:r>
+      <w:r>
+        <w:rPr>
+          <w:rFonts w:cstheme="minorHAnsi"/>
+          <w:sz w:val="24"/>
+          <w:szCs w:val="24"/>
+        </w:rPr>
+        <w:tab/>
+      </w:r>
+    </w:p>
+    <w:p>
+      <w:pPr>
+        <w:spacing w:after="0" w:line="240" w:lineRule="auto"/>
+        <w:ind w:left="1800" w:firstLine="360"/>
+        <w:rPr>
+          <w:rFonts w:cstheme="minorHAnsi"/>
+          <w:sz w:val="24"/>
+          <w:szCs w:val="24"/>
+        </w:rPr>
+      </w:pPr>
+    </w:p>
+    <w:p>
+      <w:pPr>
+        <w:spacing w:after="0" w:line="240" w:lineRule="auto"/>
+        <w:ind w:left="1080"/>
+        <w:rPr>
+          <w:rFonts w:cstheme="minorHAnsi"/>
+          <w:sz w:val="24"/>
+          <w:szCs w:val="24"/>
+        </w:rPr>
+      </w:pPr>
+      <w:r>
+        <w:rPr>
+          <w:rFonts w:cstheme="minorHAnsi"/>
+          <w:sz w:val="24"/>
+          <w:szCs w:val="24"/>
+        </w:rPr>
+        <w:t>(Windows</w:t>
+      </w:r>
+      <w:r>
+        <w:rPr>
+          <w:rFonts w:cstheme="minorHAnsi"/>
+          <w:sz w:val="24"/>
+          <w:szCs w:val="24"/>
+        </w:rPr>
+        <w:t xml:space="preserve"> 7</w:t>
+      </w:r>
+      <w:r>
+        <w:rPr>
+          <w:rFonts w:cstheme="minorHAnsi"/>
+          <w:sz w:val="24"/>
+          <w:szCs w:val="24"/>
+        </w:rPr>
+        <w:t xml:space="preserve">®) </w:t>
+      </w:r>
     </w:p>
     <w:p>
       <w:pPr>
@@ -644,100 +579,41 @@
           <w:ilvl w:val="0"/>
           <w:numId w:val="7"/>
         </w:numPr>
+        <w:tabs>
+          <w:tab w:val="clear" w:pos="1440"/>
+          <w:tab w:val="num" w:pos="2520"/>
+        </w:tabs>
         <w:spacing w:after="0" w:line="240" w:lineRule="auto"/>
-        <w:rPr>
-          <w:rFonts w:ascii="KievitLight" w:hAnsi="KievitLight" w:cs="Arial"/>
-          <w:b/>
-          <w:sz w:val="24"/>
-          <w:szCs w:val="24"/>
-        </w:rPr>
-      </w:pPr>
-      <w:r>
-        <w:rPr>
-          <w:rFonts w:ascii="KievitLight" w:hAnsi="KievitLight" w:cs="Arial"/>
-          <w:b/>
-          <w:sz w:val="24"/>
-          <w:szCs w:val="24"/>
-        </w:rPr>
-        <w:t>Configuring Your Maya Plug-in Path</w:t>
-      </w:r>
-    </w:p>
-    <w:p>
-      <w:pPr>
-        <w:pStyle w:val="ListParagraph"/>
-        <w:spacing w:after="0" w:line="240" w:lineRule="auto"/>
-        <w:ind w:left="1440"/>
-        <w:rPr>
-          <w:rFonts w:ascii="KievitLight" w:hAnsi="KievitLight" w:cs="Arial"/>
-          <w:b/>
-          <w:sz w:val="24"/>
-          <w:szCs w:val="24"/>
-        </w:rPr>
-      </w:pPr>
-    </w:p>
-    <w:p>
-      <w:pPr>
-        <w:spacing w:after="0" w:line="240" w:lineRule="auto"/>
-        <w:ind w:left="1080"/>
-        <w:rPr>
-          <w:rFonts w:ascii="KievitLight" w:hAnsi="KievitLight" w:cs="Arial"/>
-          <w:sz w:val="24"/>
-          <w:szCs w:val="24"/>
-        </w:rPr>
-      </w:pPr>
-      <w:r>
-        <w:rPr>
-          <w:rFonts w:ascii="KievitLight" w:hAnsi="KievitLight" w:cs="Arial"/>
-          <w:sz w:val="24"/>
-          <w:szCs w:val="24"/>
-        </w:rPr>
-        <w:t>1.   Browse to the folder:</w:t>
-      </w:r>
-      <w:r>
-        <w:rPr>
-          <w:rFonts w:ascii="KievitLight" w:hAnsi="KievitLight" w:cs="Arial"/>
-          <w:sz w:val="24"/>
-          <w:szCs w:val="24"/>
-        </w:rPr>
-        <w:tab/>
-      </w:r>
-      <w:r>
-        <w:rPr>
-          <w:rFonts w:ascii="KievitLight" w:hAnsi="KievitLight" w:cs="Arial"/>
-          <w:sz w:val="24"/>
-          <w:szCs w:val="24"/>
-        </w:rPr>
-        <w:tab/>
-      </w:r>
-    </w:p>
-    <w:p>
-      <w:pPr>
-        <w:spacing w:after="0" w:line="240" w:lineRule="auto"/>
-        <w:ind w:left="1800" w:firstLine="360"/>
-        <w:rPr>
-          <w:rFonts w:ascii="KievitLight" w:hAnsi="KievitLight" w:cs="Arial"/>
-          <w:sz w:val="24"/>
-          <w:szCs w:val="24"/>
-        </w:rPr>
-      </w:pPr>
-    </w:p>
-    <w:p>
-      <w:pPr>
-        <w:spacing w:after="0" w:line="240" w:lineRule="auto"/>
-        <w:ind w:left="1080"/>
-        <w:rPr>
-          <w:rFonts w:ascii="KievitLight" w:hAnsi="KievitLight" w:cs="Arial"/>
-          <w:sz w:val="24"/>
-          <w:szCs w:val="24"/>
-        </w:rPr>
-      </w:pPr>
-      <w:r>
-        <w:rPr>
-          <w:rFonts w:ascii="KievitLight" w:hAnsi="KievitLight" w:cs="Arial"/>
-          <w:sz w:val="24"/>
-          <w:szCs w:val="24"/>
-        </w:rPr>
-        <w:t xml:space="preserve">(Windows®) </w:t>
+        <w:ind w:left="2520"/>
+        <w:rPr>
+          <w:rFonts w:cstheme="minorHAnsi"/>
+          <w:sz w:val="24"/>
+          <w:szCs w:val="24"/>
+        </w:rPr>
+      </w:pPr>
+      <w:r>
+        <w:rPr>
+          <w:rFonts w:cstheme="minorHAnsi"/>
+          <w:sz w:val="24"/>
+          <w:szCs w:val="24"/>
+        </w:rPr>
+        <w:t>drive:\</w:t>
+      </w:r>
+      <w:r>
+        <w:rPr>
+          <w:rFonts w:cstheme="minorHAnsi"/>
+          <w:sz w:val="24"/>
+          <w:szCs w:val="24"/>
+        </w:rPr>
+        <w:t>Users</w:t>
+      </w:r>
+      <w:r>
+        <w:rPr>
+          <w:rFonts w:cstheme="minorHAnsi"/>
+          <w:sz w:val="24"/>
+          <w:szCs w:val="24"/>
+        </w:rPr>
+        <w:t>\username\Documents\maya\version</w:t>
       </w:r>
     </w:p>
     <w:p>
@@ -754,99 +630,57 @@
         <w:spacing w:after="0" w:line="240" w:lineRule="auto"/>
         <w:ind w:left="2520"/>
         <w:rPr>
-          <w:rFonts w:ascii="KievitLight" w:hAnsi="KievitLight" w:cs="Arial"/>
-          <w:sz w:val="24"/>
-          <w:szCs w:val="24"/>
-        </w:rPr>
-      </w:pPr>
-      <w:r>
-        <w:rPr>
-          <w:rFonts w:ascii="KievitLight" w:hAnsi="KievitLight" w:cs="Arial"/>
-          <w:sz w:val="24"/>
-          <w:szCs w:val="24"/>
-        </w:rPr>
-        <w:t>drive:\Documents and Settings\username\My Documents\</w:t>
-      </w:r>
-      <w:proofErr w:type="spellStart"/>
-      <w:r>
-        <w:rPr>
-          <w:rFonts w:ascii="KievitLight" w:hAnsi="KievitLight" w:cs="Arial"/>
-          <w:sz w:val="24"/>
-          <w:szCs w:val="24"/>
-        </w:rPr>
-        <w:t>maya</w:t>
-      </w:r>
-      <w:proofErr w:type="spellEnd"/>
-      <w:r>
-        <w:rPr>
-          <w:rFonts w:ascii="KievitLight" w:hAnsi="KievitLight" w:cs="Arial"/>
-          <w:sz w:val="24"/>
-          <w:szCs w:val="24"/>
-        </w:rPr>
-        <w:t>\</w:t>
-      </w:r>
-      <w:proofErr w:type="spellStart"/>
-      <w:r>
-        <w:rPr>
-          <w:rFonts w:ascii="KievitLight" w:hAnsi="KievitLight" w:cs="Arial"/>
-          <w:sz w:val="24"/>
-          <w:szCs w:val="24"/>
-        </w:rPr>
-        <w:t>version</w:t>
-      </w:r>
-      <w:proofErr w:type="spellEnd"/>
-    </w:p>
-    <w:p>
-      <w:pPr>
-        <w:pStyle w:val="ListParagraph"/>
-        <w:numPr>
-          <w:ilvl w:val="0"/>
-          <w:numId w:val="7"/>
-        </w:numPr>
-        <w:tabs>
-          <w:tab w:val="clear" w:pos="1440"/>
-          <w:tab w:val="num" w:pos="2520"/>
-        </w:tabs>
-        <w:spacing w:after="0" w:line="240" w:lineRule="auto"/>
-        <w:ind w:left="2520"/>
-        <w:rPr>
-          <w:rFonts w:ascii="KievitLight" w:hAnsi="KievitLight" w:cs="Arial"/>
-          <w:sz w:val="24"/>
-          <w:szCs w:val="24"/>
-        </w:rPr>
-      </w:pPr>
-      <w:r>
-        <w:rPr>
-          <w:rFonts w:ascii="KievitLight" w:hAnsi="KievitLight" w:cs="Arial"/>
-          <w:sz w:val="24"/>
-          <w:szCs w:val="24"/>
-        </w:rPr>
-        <w:t>drive:\Documents and Settings\username\My Documents\</w:t>
-      </w:r>
-      <w:proofErr w:type="spellStart"/>
-      <w:r>
-        <w:rPr>
-          <w:rFonts w:ascii="KievitLight" w:hAnsi="KievitLight" w:cs="Arial"/>
-          <w:sz w:val="24"/>
-          <w:szCs w:val="24"/>
-        </w:rPr>
-        <w:t>maya</w:t>
-      </w:r>
-      <w:proofErr w:type="spellEnd"/>
+          <w:rFonts w:cstheme="minorHAnsi"/>
+          <w:sz w:val="24"/>
+          <w:szCs w:val="24"/>
+        </w:rPr>
+      </w:pPr>
+      <w:r>
+        <w:rPr>
+          <w:rFonts w:cstheme="minorHAnsi"/>
+          <w:sz w:val="24"/>
+          <w:szCs w:val="24"/>
+        </w:rPr>
+        <w:t>drive:\</w:t>
+      </w:r>
+      <w:r>
+        <w:rPr>
+          <w:rFonts w:cstheme="minorHAnsi"/>
+          <w:sz w:val="24"/>
+          <w:szCs w:val="24"/>
+        </w:rPr>
+        <w:t xml:space="preserve"> </w:t>
+      </w:r>
+      <w:r>
+        <w:rPr>
+          <w:rFonts w:cstheme="minorHAnsi"/>
+          <w:sz w:val="24"/>
+          <w:szCs w:val="24"/>
+        </w:rPr>
+        <w:t>Users</w:t>
+      </w:r>
+      <w:r>
+        <w:rPr>
+          <w:rFonts w:cstheme="minorHAnsi"/>
+          <w:sz w:val="24"/>
+          <w:szCs w:val="24"/>
+        </w:rPr>
+        <w:t>\username\Documents\maya</w:t>
+      </w:r>
     </w:p>
     <w:p>
       <w:pPr>
         <w:spacing w:after="0" w:line="240" w:lineRule="auto"/>
         <w:ind w:left="1080"/>
         <w:rPr>
-          <w:rFonts w:ascii="KievitLight" w:hAnsi="KievitLight" w:cs="Arial"/>
-          <w:sz w:val="24"/>
-          <w:szCs w:val="24"/>
-        </w:rPr>
-      </w:pPr>
-      <w:r>
-        <w:rPr>
-          <w:rFonts w:ascii="KievitLight" w:hAnsi="KievitLight" w:cs="Arial"/>
+          <w:rFonts w:cstheme="minorHAnsi"/>
+          <w:sz w:val="24"/>
+          <w:szCs w:val="24"/>
+        </w:rPr>
+      </w:pPr>
+      <w:r>
+        <w:rPr>
+          <w:rFonts w:cstheme="minorHAnsi"/>
           <w:sz w:val="24"/>
           <w:szCs w:val="24"/>
         </w:rPr>
@@ -863,17 +697,18 @@
         <w:spacing w:after="0" w:line="240" w:lineRule="auto"/>
         <w:ind w:left="2520"/>
         <w:rPr>
-          <w:rFonts w:ascii="KievitLight" w:hAnsi="KievitLight" w:cs="Arial"/>
-          <w:sz w:val="24"/>
-          <w:szCs w:val="24"/>
-        </w:rPr>
-      </w:pPr>
-      <w:r>
-        <w:rPr>
-          <w:rFonts w:ascii="KievitLight" w:hAnsi="KievitLight" w:cs="Arial"/>
-          <w:sz w:val="24"/>
-          <w:szCs w:val="24"/>
-        </w:rPr>
+          <w:rFonts w:cstheme="minorHAnsi"/>
+          <w:sz w:val="24"/>
+          <w:szCs w:val="24"/>
+        </w:rPr>
+      </w:pPr>
+      <w:r>
+        <w:rPr>
+          <w:rFonts w:cstheme="minorHAnsi"/>
+          <w:sz w:val="24"/>
+          <w:szCs w:val="24"/>
+        </w:rPr>
+        <w:lastRenderedPageBreak/>
         <w:t>/Users/username/Library/Preferences/Autodesk/maya/version</w:t>
       </w:r>
     </w:p>
@@ -887,43 +722,33 @@
         <w:spacing w:after="0" w:line="240" w:lineRule="auto"/>
         <w:ind w:left="2520"/>
         <w:rPr>
-          <w:rFonts w:ascii="KievitLight" w:hAnsi="KievitLight" w:cs="Arial"/>
-          <w:sz w:val="24"/>
-          <w:szCs w:val="24"/>
-        </w:rPr>
-      </w:pPr>
-      <w:r>
-        <w:rPr>
-          <w:rFonts w:ascii="KievitLight" w:hAnsi="KievitLight" w:cs="Arial"/>
-          <w:sz w:val="24"/>
-          <w:szCs w:val="24"/>
-        </w:rPr>
-        <w:t>/Users/username/Library/Preferences/Autodesk/</w:t>
-      </w:r>
-      <w:proofErr w:type="spellStart"/>
-      <w:r>
-        <w:rPr>
-          <w:rFonts w:ascii="KievitLight" w:hAnsi="KievitLight" w:cs="Arial"/>
-          <w:sz w:val="24"/>
-          <w:szCs w:val="24"/>
-        </w:rPr>
-        <w:t>maya</w:t>
-      </w:r>
-      <w:proofErr w:type="spellEnd"/>
+          <w:rFonts w:cstheme="minorHAnsi"/>
+          <w:sz w:val="24"/>
+          <w:szCs w:val="24"/>
+        </w:rPr>
+      </w:pPr>
+      <w:r>
+        <w:rPr>
+          <w:rFonts w:cstheme="minorHAnsi"/>
+          <w:sz w:val="24"/>
+          <w:szCs w:val="24"/>
+        </w:rPr>
+        <w:t>/Users/username/Library/Preferences/Autodesk/maya</w:t>
+      </w:r>
     </w:p>
     <w:p>
       <w:pPr>
         <w:spacing w:after="0" w:line="240" w:lineRule="auto"/>
         <w:ind w:left="1080"/>
         <w:rPr>
-          <w:rFonts w:ascii="KievitLight" w:hAnsi="KievitLight" w:cs="Arial"/>
-          <w:sz w:val="24"/>
-          <w:szCs w:val="24"/>
-        </w:rPr>
-      </w:pPr>
-      <w:r>
-        <w:rPr>
-          <w:rFonts w:ascii="KievitLight" w:hAnsi="KievitLight" w:cs="Arial"/>
+          <w:rFonts w:cstheme="minorHAnsi"/>
+          <w:sz w:val="24"/>
+          <w:szCs w:val="24"/>
+        </w:rPr>
+      </w:pPr>
+      <w:r>
+        <w:rPr>
+          <w:rFonts w:cstheme="minorHAnsi"/>
           <w:sz w:val="24"/>
           <w:szCs w:val="24"/>
         </w:rPr>
@@ -940,36 +765,18 @@
         <w:spacing w:after="0" w:line="240" w:lineRule="auto"/>
         <w:ind w:left="2520"/>
         <w:rPr>
-          <w:rFonts w:ascii="KievitLight" w:hAnsi="KievitLight" w:cs="Arial"/>
-          <w:sz w:val="24"/>
-          <w:szCs w:val="24"/>
-        </w:rPr>
-      </w:pPr>
-      <w:r>
-        <w:rPr>
-          <w:rFonts w:ascii="KievitLight" w:hAnsi="KievitLight" w:cs="Arial"/>
-          <w:sz w:val="24"/>
-          <w:szCs w:val="24"/>
-        </w:rPr>
-        <w:t>~/</w:t>
-      </w:r>
-      <w:proofErr w:type="spellStart"/>
-      <w:r>
-        <w:rPr>
-          <w:rFonts w:ascii="KievitLight" w:hAnsi="KievitLight" w:cs="Arial"/>
-          <w:sz w:val="24"/>
-          <w:szCs w:val="24"/>
-        </w:rPr>
-        <w:t>maya</w:t>
-      </w:r>
-      <w:proofErr w:type="spellEnd"/>
-      <w:r>
-        <w:rPr>
-          <w:rFonts w:ascii="KievitLight" w:hAnsi="KievitLight" w:cs="Arial"/>
-          <w:sz w:val="24"/>
-          <w:szCs w:val="24"/>
-        </w:rPr>
-        <w:t xml:space="preserve">/version </w:t>
+          <w:rFonts w:cstheme="minorHAnsi"/>
+          <w:sz w:val="24"/>
+          <w:szCs w:val="24"/>
+        </w:rPr>
+      </w:pPr>
+      <w:r>
+        <w:rPr>
+          <w:rFonts w:cstheme="minorHAnsi"/>
+          <w:sz w:val="24"/>
+          <w:szCs w:val="24"/>
+        </w:rPr>
+        <w:t xml:space="preserve">~/maya/version </w:t>
       </w:r>
     </w:p>
     <w:p>
@@ -982,29 +789,19 @@
         <w:spacing w:after="0" w:line="240" w:lineRule="auto"/>
         <w:ind w:left="2520"/>
         <w:rPr>
-          <w:rFonts w:ascii="KievitLight" w:hAnsi="KievitLight" w:cs="Arial"/>
-          <w:sz w:val="24"/>
-          <w:szCs w:val="24"/>
-        </w:rPr>
-      </w:pPr>
-      <w:r>
-        <w:rPr>
-          <w:rFonts w:ascii="KievitLight" w:hAnsi="KievitLight" w:cs="Arial"/>
-          <w:sz w:val="24"/>
-          <w:szCs w:val="24"/>
-        </w:rPr>
-        <w:t>~/</w:t>
-      </w:r>
-      <w:proofErr w:type="spellStart"/>
-      <w:r>
-        <w:rPr>
-          <w:rFonts w:ascii="KievitLight" w:hAnsi="KievitLight" w:cs="Arial"/>
-          <w:sz w:val="24"/>
-          <w:szCs w:val="24"/>
-        </w:rPr>
-        <w:t>maya</w:t>
-      </w:r>
-      <w:proofErr w:type="spellEnd"/>
+          <w:rFonts w:cstheme="minorHAnsi"/>
+          <w:sz w:val="24"/>
+          <w:szCs w:val="24"/>
+        </w:rPr>
+      </w:pPr>
+      <w:r>
+        <w:rPr>
+          <w:rFonts w:cstheme="minorHAnsi"/>
+          <w:sz w:val="24"/>
+          <w:szCs w:val="24"/>
+        </w:rPr>
+        <w:t>~/maya</w:t>
+      </w:r>
     </w:p>
     <w:p>
       <w:pPr>
@@ -1012,7 +809,7 @@
         <w:spacing w:after="0" w:line="240" w:lineRule="auto"/>
         <w:ind w:left="2520"/>
         <w:rPr>
-          <w:rFonts w:ascii="KievitLight" w:hAnsi="KievitLight" w:cs="Arial"/>
+          <w:rFonts w:cstheme="minorHAnsi"/>
           <w:sz w:val="24"/>
           <w:szCs w:val="24"/>
         </w:rPr>
@@ -1023,14 +820,14 @@
         <w:spacing w:after="0" w:line="240" w:lineRule="auto"/>
         <w:ind w:left="360" w:firstLine="720"/>
         <w:rPr>
-          <w:rFonts w:ascii="KievitLight" w:hAnsi="KievitLight" w:cs="Arial"/>
-          <w:sz w:val="24"/>
-          <w:szCs w:val="24"/>
-        </w:rPr>
-      </w:pPr>
-      <w:r>
-        <w:rPr>
-          <w:rFonts w:ascii="KievitLight" w:hAnsi="KievitLight" w:cs="Arial"/>
+          <w:rFonts w:cstheme="minorHAnsi"/>
+          <w:sz w:val="24"/>
+          <w:szCs w:val="24"/>
+        </w:rPr>
+      </w:pPr>
+      <w:r>
+        <w:rPr>
+          <w:rFonts w:cstheme="minorHAnsi"/>
           <w:sz w:val="24"/>
           <w:szCs w:val="24"/>
         </w:rPr>
@@ -1038,7 +835,7 @@
       </w:r>
       <w:r>
         <w:rPr>
-          <w:rFonts w:ascii="KievitLight" w:hAnsi="KievitLight" w:cs="Arial"/>
+          <w:rFonts w:cstheme="minorHAnsi"/>
           <w:sz w:val="24"/>
           <w:szCs w:val="24"/>
         </w:rPr>
@@ -1051,14 +848,14 @@
         <w:spacing w:after="0" w:line="240" w:lineRule="auto"/>
         <w:ind w:left="360" w:firstLine="720"/>
         <w:rPr>
-          <w:rFonts w:ascii="KievitLight" w:hAnsi="KievitLight" w:cs="Arial"/>
-          <w:sz w:val="24"/>
-          <w:szCs w:val="24"/>
-        </w:rPr>
-      </w:pPr>
-      <w:r>
-        <w:rPr>
-          <w:rFonts w:ascii="KievitLight" w:hAnsi="KievitLight" w:cs="Arial"/>
+          <w:rFonts w:cstheme="minorHAnsi"/>
+          <w:sz w:val="24"/>
+          <w:szCs w:val="24"/>
+        </w:rPr>
+      </w:pPr>
+      <w:r>
+        <w:rPr>
+          <w:rFonts w:cstheme="minorHAnsi"/>
           <w:sz w:val="24"/>
           <w:szCs w:val="24"/>
         </w:rPr>
@@ -1066,7 +863,7 @@
       </w:r>
       <w:r>
         <w:rPr>
-          <w:rFonts w:ascii="KievitLight" w:hAnsi="KievitLight" w:cs="Arial"/>
+          <w:rFonts w:cstheme="minorHAnsi"/>
           <w:sz w:val="24"/>
           <w:szCs w:val="24"/>
         </w:rPr>
@@ -1074,7 +871,7 @@
       </w:r>
       <w:r>
         <w:rPr>
-          <w:rFonts w:ascii="KievitLight" w:hAnsi="KievitLight" w:cs="Arial"/>
+          <w:rFonts w:cstheme="minorHAnsi"/>
           <w:sz w:val="24"/>
           <w:szCs w:val="24"/>
         </w:rPr>
@@ -1086,14 +883,14 @@
         <w:spacing w:after="0" w:line="240" w:lineRule="auto"/>
         <w:ind w:left="1440" w:firstLine="720"/>
         <w:rPr>
-          <w:rFonts w:ascii="KievitLight" w:hAnsi="KievitLight" w:cs="Arial"/>
-          <w:sz w:val="24"/>
-          <w:szCs w:val="24"/>
-        </w:rPr>
-      </w:pPr>
-      <w:r>
-        <w:rPr>
-          <w:rFonts w:ascii="KievitLight" w:hAnsi="KievitLight" w:cs="Arial"/>
+          <w:rFonts w:cstheme="minorHAnsi"/>
+          <w:sz w:val="24"/>
+          <w:szCs w:val="24"/>
+        </w:rPr>
+      </w:pPr>
+      <w:r>
+        <w:rPr>
+          <w:rFonts w:cstheme="minorHAnsi"/>
           <w:sz w:val="24"/>
           <w:szCs w:val="24"/>
         </w:rPr>
@@ -1101,7 +898,7 @@
       </w:r>
       <w:r>
         <w:rPr>
-          <w:rFonts w:ascii="KievitLight" w:hAnsi="KievitLight"/>
+          <w:rFonts w:cstheme="minorHAnsi"/>
           <w:color w:val="000000"/>
           <w:sz w:val="24"/>
           <w:szCs w:val="24"/>
@@ -1110,7 +907,7 @@
       </w:r>
       <w:r>
         <w:rPr>
-          <w:rFonts w:ascii="KievitLight" w:hAnsi="KievitLight"/>
+          <w:rFonts w:cstheme="minorHAnsi"/>
           <w:color w:val="000000"/>
           <w:sz w:val="24"/>
           <w:szCs w:val="24"/>
@@ -1122,7 +919,7 @@
       <w:pPr>
         <w:spacing w:after="0" w:line="240" w:lineRule="auto"/>
         <w:rPr>
-          <w:rFonts w:ascii="KievitLight" w:hAnsi="KievitLight" w:cs="Arial"/>
+          <w:rFonts w:cstheme="minorHAnsi"/>
           <w:sz w:val="24"/>
           <w:szCs w:val="24"/>
         </w:rPr>
@@ -1133,21 +930,21 @@
         <w:pStyle w:val="ListParagraph"/>
         <w:numPr>
           <w:ilvl w:val="0"/>
-          <w:numId w:val="7"/>
+          <w:numId w:val="16"/>
         </w:numPr>
         <w:spacing w:after="0" w:line="240" w:lineRule="auto"/>
         <w:rPr>
-          <w:rFonts w:ascii="KievitLight" w:hAnsi="KievitLight" w:cs="Arial"/>
+          <w:rFonts w:cstheme="minorHAnsi"/>
           <w:b/>
-          <w:sz w:val="24"/>
-          <w:szCs w:val="24"/>
-        </w:rPr>
-      </w:pPr>
-      <w:r>
-        <w:rPr>
-          <w:rFonts w:ascii="KievitLight" w:hAnsi="KievitLight" w:cs="Arial"/>
+          <w:sz w:val="28"/>
+          <w:szCs w:val="24"/>
+        </w:rPr>
+      </w:pPr>
+      <w:r>
+        <w:rPr>
+          <w:rFonts w:cstheme="minorHAnsi"/>
           <w:b/>
-          <w:sz w:val="24"/>
+          <w:sz w:val="28"/>
           <w:szCs w:val="24"/>
         </w:rPr>
         <w:t>Tips: Safely reloading a plug-in without restarting Maya</w:t>
@@ -1159,7 +956,7 @@
         <w:spacing w:after="0" w:line="240" w:lineRule="auto"/>
         <w:ind w:left="1440"/>
         <w:rPr>
-          <w:rFonts w:ascii="KievitLight" w:hAnsi="KievitLight" w:cs="Arial"/>
+          <w:rFonts w:cstheme="minorHAnsi"/>
           <w:b/>
           <w:sz w:val="24"/>
           <w:szCs w:val="24"/>
@@ -1175,7 +972,7 @@
         </w:numPr>
         <w:spacing w:after="0" w:line="240" w:lineRule="auto"/>
         <w:rPr>
-          <w:rFonts w:ascii="KievitLight" w:hAnsi="KievitLight" w:cs="Arial"/>
+          <w:rFonts w:cstheme="minorHAnsi"/>
           <w:color w:val="000000" w:themeColor="text1"/>
           <w:sz w:val="24"/>
           <w:szCs w:val="24"/>
@@ -1183,7 +980,7 @@
       </w:pPr>
       <w:r>
         <w:rPr>
-          <w:rFonts w:ascii="KievitLight" w:hAnsi="KievitLight" w:cs="Arial"/>
+          <w:rFonts w:cstheme="minorHAnsi"/>
           <w:color w:val="000000" w:themeColor="text1"/>
           <w:sz w:val="24"/>
           <w:szCs w:val="24"/>
@@ -1199,7 +996,7 @@
         </w:numPr>
         <w:spacing w:after="0" w:line="240" w:lineRule="auto"/>
         <w:rPr>
-          <w:rFonts w:ascii="KievitLight" w:hAnsi="KievitLight" w:cs="Arial"/>
+          <w:rFonts w:cstheme="minorHAnsi"/>
           <w:color w:val="000000" w:themeColor="text1"/>
           <w:sz w:val="24"/>
           <w:szCs w:val="24"/>
@@ -1207,7 +1004,7 @@
       </w:pPr>
       <w:r>
         <w:rPr>
-          <w:rFonts w:ascii="KievitLight" w:hAnsi="KievitLight" w:cs="Arial"/>
+          <w:rFonts w:cstheme="minorHAnsi"/>
           <w:color w:val="000000" w:themeColor="text1"/>
           <w:sz w:val="24"/>
           <w:szCs w:val="24"/>
@@ -1223,7 +1020,7 @@
         </w:numPr>
         <w:spacing w:after="0" w:line="240" w:lineRule="auto"/>
         <w:rPr>
-          <w:rFonts w:ascii="KievitLight" w:hAnsi="KievitLight" w:cs="Arial"/>
+          <w:rFonts w:cstheme="minorHAnsi"/>
           <w:color w:val="000000" w:themeColor="text1"/>
           <w:sz w:val="24"/>
           <w:szCs w:val="24"/>
@@ -1231,7 +1028,7 @@
       </w:pPr>
       <w:r>
         <w:rPr>
-          <w:rFonts w:ascii="KievitLight" w:hAnsi="KievitLight" w:cs="Arial"/>
+          <w:rFonts w:cstheme="minorHAnsi"/>
           <w:color w:val="000000" w:themeColor="text1"/>
           <w:sz w:val="24"/>
           <w:szCs w:val="24"/>
@@ -1244,7 +1041,7 @@
         <w:spacing w:after="0" w:line="240" w:lineRule="auto"/>
         <w:ind w:left="2160"/>
         <w:rPr>
-          <w:rFonts w:ascii="KievitLight" w:hAnsi="KievitLight" w:cs="Arial"/>
+          <w:rFonts w:cstheme="minorHAnsi"/>
           <w:color w:val="000000" w:themeColor="text1"/>
           <w:sz w:val="24"/>
           <w:szCs w:val="24"/>
@@ -1260,7 +1057,7 @@
         </w:numPr>
         <w:spacing w:after="0" w:line="240" w:lineRule="auto"/>
         <w:rPr>
-          <w:rFonts w:ascii="KievitLight" w:hAnsi="KievitLight" w:cs="Arial"/>
+          <w:rFonts w:cstheme="minorHAnsi"/>
           <w:color w:val="000000" w:themeColor="text1"/>
           <w:sz w:val="24"/>
           <w:szCs w:val="24"/>
@@ -1268,7 +1065,7 @@
       </w:pPr>
       <w:r>
         <w:rPr>
-          <w:rFonts w:ascii="KievitLight" w:hAnsi="KievitLight" w:cs="Arial"/>
+          <w:rFonts w:cstheme="minorHAnsi"/>
           <w:color w:val="000000" w:themeColor="text1"/>
           <w:sz w:val="24"/>
           <w:szCs w:val="24"/>
@@ -1284,31 +1081,28 @@
         </w:numPr>
         <w:spacing w:after="0" w:line="240" w:lineRule="auto"/>
         <w:rPr>
-          <w:rFonts w:ascii="KievitLight" w:hAnsi="KievitLight" w:cs="Arial"/>
+          <w:rFonts w:cstheme="minorHAnsi"/>
           <w:color w:val="000000" w:themeColor="text1"/>
           <w:sz w:val="24"/>
           <w:szCs w:val="24"/>
         </w:rPr>
       </w:pPr>
-      <w:proofErr w:type="spellStart"/>
-      <w:r>
-        <w:rPr>
-          <w:rFonts w:ascii="KievitLight" w:hAnsi="KievitLight" w:cs="Arial"/>
+      <w:r>
+        <w:rPr>
+          <w:rFonts w:cstheme="minorHAnsi"/>
           <w:color w:val="000000" w:themeColor="text1"/>
           <w:sz w:val="24"/>
           <w:szCs w:val="24"/>
         </w:rPr>
-        <w:lastRenderedPageBreak/>
         <w:t>flushUndo</w:t>
       </w:r>
-      <w:proofErr w:type="spellEnd"/>
     </w:p>
     <w:p>
       <w:pPr>
         <w:spacing w:after="0" w:line="240" w:lineRule="auto"/>
         <w:ind w:left="2160"/>
         <w:rPr>
-          <w:rFonts w:ascii="KievitLight" w:hAnsi="KievitLight" w:cs="Arial"/>
+          <w:rFonts w:cstheme="minorHAnsi"/>
           <w:color w:val="000000" w:themeColor="text1"/>
           <w:sz w:val="24"/>
           <w:szCs w:val="24"/>
@@ -1323,7 +1117,7 @@
         </w:numPr>
         <w:spacing w:after="0" w:line="240" w:lineRule="auto"/>
         <w:rPr>
-          <w:rFonts w:ascii="KievitLight" w:hAnsi="KievitLight" w:cs="Arial"/>
+          <w:rFonts w:cstheme="minorHAnsi"/>
           <w:color w:val="000000" w:themeColor="text1"/>
           <w:sz w:val="24"/>
           <w:szCs w:val="24"/>
@@ -1331,7 +1125,7 @@
       </w:pPr>
       <w:r>
         <w:rPr>
-          <w:rFonts w:ascii="KievitLight" w:hAnsi="KievitLight" w:cs="Arial"/>
+          <w:rFonts w:cstheme="minorHAnsi"/>
           <w:color w:val="000000" w:themeColor="text1"/>
           <w:sz w:val="24"/>
           <w:szCs w:val="24"/>
@@ -1347,38 +1141,27 @@
         </w:numPr>
         <w:spacing w:after="0" w:line="240" w:lineRule="auto"/>
         <w:rPr>
-          <w:rFonts w:ascii="KievitLight" w:hAnsi="KievitLight" w:cs="Arial"/>
+          <w:rFonts w:cstheme="minorHAnsi"/>
           <w:color w:val="000000" w:themeColor="text1"/>
           <w:sz w:val="24"/>
           <w:szCs w:val="24"/>
         </w:rPr>
       </w:pPr>
-      <w:proofErr w:type="spellStart"/>
-      <w:r>
-        <w:rPr>
-          <w:rFonts w:ascii="KievitLight" w:hAnsi="KievitLight" w:cs="Arial"/>
+      <w:r>
+        <w:rPr>
+          <w:rFonts w:cstheme="minorHAnsi"/>
           <w:color w:val="000000" w:themeColor="text1"/>
           <w:sz w:val="24"/>
           <w:szCs w:val="24"/>
         </w:rPr>
-        <w:t>unloadPlugin</w:t>
-      </w:r>
-      <w:proofErr w:type="spellEnd"/>
-      <w:r>
-        <w:rPr>
-          <w:rFonts w:ascii="KievitLight" w:hAnsi="KievitLight" w:cs="Arial"/>
-          <w:color w:val="000000" w:themeColor="text1"/>
-          <w:sz w:val="24"/>
-          <w:szCs w:val="24"/>
-        </w:rPr>
-        <w:t xml:space="preserve"> helloWorld.py</w:t>
+        <w:t>unloadPlugin helloWorld.py</w:t>
       </w:r>
     </w:p>
     <w:p>
       <w:pPr>
         <w:ind w:left="1800"/>
         <w:rPr>
-          <w:rFonts w:ascii="KievitLight" w:hAnsi="KievitLight" w:cs="Arial"/>
+          <w:rFonts w:cstheme="minorHAnsi"/>
           <w:color w:val="000000" w:themeColor="text1"/>
           <w:sz w:val="24"/>
           <w:szCs w:val="24"/>
@@ -1393,7 +1176,7 @@
         </w:numPr>
         <w:spacing w:after="0" w:line="240" w:lineRule="auto"/>
         <w:rPr>
-          <w:rFonts w:ascii="KievitLight" w:hAnsi="KievitLight" w:cs="Arial"/>
+          <w:rFonts w:cstheme="minorHAnsi"/>
           <w:color w:val="000000" w:themeColor="text1"/>
           <w:sz w:val="24"/>
           <w:szCs w:val="24"/>
@@ -1401,7 +1184,7 @@
       </w:pPr>
       <w:r>
         <w:rPr>
-          <w:rFonts w:ascii="KievitLight" w:hAnsi="KievitLight" w:cs="Arial"/>
+          <w:rFonts w:cstheme="minorHAnsi"/>
           <w:color w:val="000000" w:themeColor="text1"/>
           <w:sz w:val="24"/>
           <w:szCs w:val="24"/>
@@ -1417,74 +1200,50 @@
         </w:numPr>
         <w:spacing w:after="0" w:line="240" w:lineRule="auto"/>
         <w:rPr>
-          <w:rFonts w:ascii="KievitLight" w:hAnsi="KievitLight" w:cs="Arial"/>
+          <w:rFonts w:cstheme="minorHAnsi"/>
           <w:color w:val="000000" w:themeColor="text1"/>
           <w:sz w:val="24"/>
           <w:szCs w:val="24"/>
         </w:rPr>
       </w:pPr>
-      <w:proofErr w:type="spellStart"/>
-      <w:r>
-        <w:rPr>
-          <w:rFonts w:ascii="KievitLight" w:hAnsi="KievitLight" w:cs="Arial"/>
+      <w:r>
+        <w:rPr>
+          <w:rFonts w:cstheme="minorHAnsi"/>
           <w:color w:val="000000" w:themeColor="text1"/>
           <w:sz w:val="24"/>
           <w:szCs w:val="24"/>
         </w:rPr>
-        <w:t>loadPlugin</w:t>
-      </w:r>
-      <w:proofErr w:type="spellEnd"/>
-      <w:r>
-        <w:rPr>
-          <w:rFonts w:ascii="KievitLight" w:hAnsi="KievitLight" w:cs="Arial"/>
+        <w:t>loadPlugin helloWorld.py</w:t>
+      </w:r>
+    </w:p>
+    <w:p>
+      <w:pPr>
+        <w:spacing w:after="0" w:line="240" w:lineRule="auto"/>
+        <w:rPr>
+          <w:rFonts w:cstheme="minorHAnsi"/>
           <w:color w:val="000000" w:themeColor="text1"/>
           <w:sz w:val="24"/>
           <w:szCs w:val="24"/>
         </w:rPr>
-        <w:t xml:space="preserve"> helloWorld.py</w:t>
-      </w:r>
-    </w:p>
-    <w:p>
-      <w:pPr>
-        <w:spacing w:after="0" w:line="240" w:lineRule="auto"/>
-        <w:rPr>
-          <w:rFonts w:ascii="KievitLight" w:hAnsi="KievitLight" w:cs="Arial"/>
-          <w:color w:val="000000" w:themeColor="text1"/>
-          <w:sz w:val="24"/>
-          <w:szCs w:val="24"/>
-        </w:rPr>
-      </w:pPr>
-    </w:p>
-    <w:p>
-      <w:pPr>
-        <w:rPr>
-          <w:rFonts w:ascii="KievitLight" w:eastAsiaTheme="majorEastAsia" w:hAnsi="KievitLight" w:cs="Arial"/>
+      </w:pPr>
+    </w:p>
+    <w:p>
+      <w:pPr>
+        <w:rPr>
+          <w:rFonts w:eastAsiaTheme="majorEastAsia" w:cstheme="minorHAnsi"/>
           <w:b/>
-          <w:sz w:val="24"/>
-          <w:szCs w:val="24"/>
-        </w:rPr>
-      </w:pPr>
-      <w:proofErr w:type="spellStart"/>
-      <w:proofErr w:type="gramStart"/>
-      <w:r>
-        <w:rPr>
-          <w:rFonts w:ascii="KievitLight" w:eastAsiaTheme="majorEastAsia" w:hAnsi="KievitLight" w:cs="Arial"/>
+          <w:sz w:val="28"/>
+          <w:szCs w:val="24"/>
+        </w:rPr>
+      </w:pPr>
+      <w:r>
+        <w:rPr>
+          <w:rFonts w:eastAsiaTheme="majorEastAsia" w:cstheme="minorHAnsi"/>
           <w:b/>
-          <w:sz w:val="24"/>
-          <w:szCs w:val="24"/>
-        </w:rPr>
-        <w:t>helloWorldCmd</w:t>
-      </w:r>
-      <w:proofErr w:type="spellEnd"/>
-      <w:proofErr w:type="gramEnd"/>
-      <w:r>
-        <w:rPr>
-          <w:rFonts w:ascii="KievitLight" w:eastAsiaTheme="majorEastAsia" w:hAnsi="KievitLight" w:cs="Arial"/>
-          <w:b/>
-          <w:sz w:val="24"/>
-          <w:szCs w:val="24"/>
-        </w:rPr>
-        <w:t xml:space="preserve"> Plug-in</w:t>
+          <w:sz w:val="28"/>
+          <w:szCs w:val="24"/>
+        </w:rPr>
+        <w:t>helloWorld Plug-in</w:t>
       </w:r>
     </w:p>
     <w:p>
@@ -1495,7 +1254,7 @@
           <w:numId w:val="1"/>
         </w:numPr>
         <w:rPr>
-          <w:rFonts w:ascii="KievitLight" w:hAnsi="KievitLight"/>
+          <w:rFonts w:cstheme="minorHAnsi"/>
           <w:b/>
           <w:sz w:val="24"/>
           <w:szCs w:val="24"/>
@@ -1503,19 +1262,19 @@
       </w:pPr>
       <w:r>
         <w:rPr>
-          <w:rFonts w:ascii="KievitLight" w:hAnsi="KievitLight"/>
+          <w:rFonts w:cstheme="minorHAnsi"/>
           <w:b/>
           <w:sz w:val="24"/>
           <w:szCs w:val="24"/>
         </w:rPr>
-        <w:t>Topics Covered</w:t>
+        <w:t>Overview</w:t>
       </w:r>
     </w:p>
     <w:p>
       <w:pPr>
         <w:pStyle w:val="ListParagraph"/>
         <w:rPr>
-          <w:rFonts w:ascii="KievitLight" w:hAnsi="KievitLight"/>
+          <w:rFonts w:cstheme="minorHAnsi"/>
           <w:b/>
           <w:sz w:val="24"/>
           <w:szCs w:val="24"/>
@@ -1523,47 +1282,155 @@
       </w:pPr>
       <w:r>
         <w:rPr>
-          <w:rFonts w:ascii="KievitLight" w:hAnsi="KievitLight"/>
-          <w:sz w:val="24"/>
-          <w:szCs w:val="24"/>
-        </w:rPr>
-        <w:t>Implement a simple custom python command “</w:t>
-      </w:r>
-      <w:proofErr w:type="spellStart"/>
-      <w:r>
-        <w:rPr>
-          <w:rFonts w:ascii="KievitLight" w:hAnsi="KievitLight"/>
-          <w:sz w:val="24"/>
-          <w:szCs w:val="24"/>
-        </w:rPr>
-        <w:t>spHelloWorld</w:t>
-      </w:r>
-      <w:proofErr w:type="spellEnd"/>
-      <w:r>
-        <w:rPr>
-          <w:rFonts w:ascii="KievitLight" w:hAnsi="KievitLight"/>
-          <w:sz w:val="24"/>
-          <w:szCs w:val="24"/>
-        </w:rPr>
-        <w:t xml:space="preserve">”. It demonstrates the skeleton code implementation for a python command plug-in with </w:t>
-      </w:r>
-      <w:proofErr w:type="spellStart"/>
-      <w:r>
-        <w:rPr>
-          <w:rFonts w:ascii="KievitLight" w:hAnsi="KievitLight"/>
-          <w:sz w:val="24"/>
-          <w:szCs w:val="24"/>
-        </w:rPr>
-        <w:t>MPxCommand</w:t>
-      </w:r>
-      <w:proofErr w:type="spellEnd"/>
-      <w:r>
-        <w:rPr>
-          <w:rFonts w:ascii="KievitLight" w:hAnsi="KievitLight"/>
-          <w:sz w:val="24"/>
-          <w:szCs w:val="24"/>
-        </w:rPr>
-        <w:t>.</w:t>
+          <w:rFonts w:cstheme="minorHAnsi"/>
+          <w:sz w:val="24"/>
+          <w:szCs w:val="24"/>
+        </w:rPr>
+        <w:t>In this exercise, we will i</w:t>
+      </w:r>
+      <w:r>
+        <w:rPr>
+          <w:rFonts w:cstheme="minorHAnsi"/>
+          <w:sz w:val="24"/>
+          <w:szCs w:val="24"/>
+        </w:rPr>
+        <w:t xml:space="preserve">mplement a simple </w:t>
+      </w:r>
+      <w:r>
+        <w:rPr>
+          <w:rFonts w:cstheme="minorHAnsi"/>
+          <w:sz w:val="24"/>
+          <w:szCs w:val="24"/>
+        </w:rPr>
+        <w:t>python plug-in</w:t>
+      </w:r>
+      <w:r>
+        <w:rPr>
+          <w:rFonts w:cstheme="minorHAnsi"/>
+          <w:sz w:val="24"/>
+          <w:szCs w:val="24"/>
+        </w:rPr>
+        <w:t xml:space="preserve">. When the plug-in gets </w:t>
+      </w:r>
+      <w:r>
+        <w:rPr>
+          <w:rFonts w:cstheme="minorHAnsi"/>
+          <w:sz w:val="24"/>
+          <w:szCs w:val="24"/>
+        </w:rPr>
+        <w:t>loaded</w:t>
+      </w:r>
+      <w:r>
+        <w:rPr>
+          <w:rFonts w:cstheme="minorHAnsi"/>
+          <w:sz w:val="24"/>
+          <w:szCs w:val="24"/>
+        </w:rPr>
+        <w:t xml:space="preserve">, it </w:t>
+      </w:r>
+      <w:r>
+        <w:rPr>
+          <w:rFonts w:cstheme="minorHAnsi"/>
+          <w:sz w:val="24"/>
+          <w:szCs w:val="24"/>
+        </w:rPr>
+        <w:t>prints out “</w:t>
+      </w:r>
+      <w:r>
+        <w:rPr>
+          <w:rFonts w:cstheme="minorHAnsi"/>
+          <w:sz w:val="24"/>
+          <w:szCs w:val="24"/>
+        </w:rPr>
+        <w:t>Hello World! The plug</w:t>
+      </w:r>
+      <w:r>
+        <w:rPr>
+          <w:rFonts w:cstheme="minorHAnsi"/>
+          <w:sz w:val="24"/>
+          <w:szCs w:val="24"/>
+        </w:rPr>
+        <w:t>-</w:t>
+      </w:r>
+      <w:r>
+        <w:rPr>
+          <w:rFonts w:cstheme="minorHAnsi"/>
+          <w:sz w:val="24"/>
+          <w:szCs w:val="24"/>
+        </w:rPr>
+        <w:t>in has been loaded successfully</w:t>
+      </w:r>
+      <w:r>
+        <w:rPr>
+          <w:rFonts w:cstheme="minorHAnsi"/>
+          <w:sz w:val="24"/>
+          <w:szCs w:val="24"/>
+        </w:rPr>
+        <w:t>”</w:t>
+      </w:r>
+      <w:r>
+        <w:rPr>
+          <w:rFonts w:cstheme="minorHAnsi"/>
+          <w:sz w:val="24"/>
+          <w:szCs w:val="24"/>
+        </w:rPr>
+        <w:t xml:space="preserve"> in the script editor</w:t>
+      </w:r>
+      <w:r>
+        <w:rPr>
+          <w:rFonts w:cstheme="minorHAnsi"/>
+          <w:sz w:val="24"/>
+          <w:szCs w:val="24"/>
+        </w:rPr>
+        <w:t xml:space="preserve">, when you unload the plug-in, it prints out </w:t>
+      </w:r>
+      <w:r>
+        <w:rPr>
+          <w:rFonts w:cstheme="minorHAnsi"/>
+          <w:sz w:val="24"/>
+          <w:szCs w:val="24"/>
+        </w:rPr>
+        <w:t>"The plug</w:t>
+      </w:r>
+      <w:r>
+        <w:rPr>
+          <w:rFonts w:cstheme="minorHAnsi"/>
+          <w:sz w:val="24"/>
+          <w:szCs w:val="24"/>
+        </w:rPr>
+        <w:t>-</w:t>
+      </w:r>
+      <w:r>
+        <w:rPr>
+          <w:rFonts w:cstheme="minorHAnsi"/>
+          <w:sz w:val="24"/>
+          <w:szCs w:val="24"/>
+        </w:rPr>
+        <w:t>in has been unloaded succe</w:t>
+      </w:r>
+      <w:r>
+        <w:rPr>
+          <w:rFonts w:cstheme="minorHAnsi"/>
+          <w:sz w:val="24"/>
+          <w:szCs w:val="24"/>
+        </w:rPr>
+        <w:t>ssfully.</w:t>
+      </w:r>
+      <w:r>
+        <w:rPr>
+          <w:rFonts w:cstheme="minorHAnsi"/>
+          <w:sz w:val="24"/>
+          <w:szCs w:val="24"/>
+        </w:rPr>
+        <w:t>"</w:t>
+      </w:r>
+      <w:r>
+        <w:rPr>
+          <w:rFonts w:cstheme="minorHAnsi"/>
+          <w:sz w:val="24"/>
+          <w:szCs w:val="24"/>
+        </w:rPr>
+        <w:t xml:space="preserve"> in the script editor window.</w:t>
       </w:r>
     </w:p>
     <w:p>
@@ -1574,7 +1441,7 @@
           <w:numId w:val="1"/>
         </w:numPr>
         <w:rPr>
-          <w:rFonts w:ascii="KievitLight" w:hAnsi="KievitLight"/>
+          <w:rFonts w:cstheme="minorHAnsi"/>
           <w:b/>
           <w:sz w:val="24"/>
           <w:szCs w:val="24"/>
@@ -1582,19 +1449,23 @@
       </w:pPr>
       <w:r>
         <w:rPr>
-          <w:rFonts w:ascii="KievitLight" w:hAnsi="KievitLight"/>
+          <w:rFonts w:cstheme="minorHAnsi"/>
           <w:b/>
           <w:sz w:val="24"/>
           <w:szCs w:val="24"/>
         </w:rPr>
-        <w:t>Overview</w:t>
+        <w:t>Exercises</w:t>
       </w:r>
     </w:p>
     <w:p>
       <w:pPr>
         <w:pStyle w:val="ListParagraph"/>
-        <w:rPr>
-          <w:rFonts w:ascii="KievitLight" w:hAnsi="KievitLight"/>
+        <w:numPr>
+          <w:ilvl w:val="0"/>
+          <w:numId w:val="2"/>
+        </w:numPr>
+        <w:rPr>
+          <w:rFonts w:cstheme="minorHAnsi"/>
           <w:b/>
           <w:sz w:val="24"/>
           <w:szCs w:val="24"/>
@@ -1602,30 +1473,126 @@
       </w:pPr>
       <w:r>
         <w:rPr>
-          <w:rFonts w:ascii="KievitLight" w:hAnsi="KievitLight"/>
-          <w:sz w:val="24"/>
-          <w:szCs w:val="24"/>
-        </w:rPr>
-        <w:t>In this Plug-in, we will create a custom command “</w:t>
-      </w:r>
-      <w:proofErr w:type="spellStart"/>
-      <w:r>
-        <w:rPr>
-          <w:rFonts w:ascii="KievitLight" w:hAnsi="KievitLight"/>
-          <w:sz w:val="24"/>
-          <w:szCs w:val="24"/>
-        </w:rPr>
-        <w:t>spHelloWorld</w:t>
-      </w:r>
-      <w:proofErr w:type="spellEnd"/>
-      <w:r>
-        <w:rPr>
-          <w:rFonts w:ascii="KievitLight" w:hAnsi="KievitLight"/>
-          <w:sz w:val="24"/>
-          <w:szCs w:val="24"/>
-        </w:rPr>
-        <w:t>” in python, which prints out “Hello World!” in the script editor window.</w:t>
-      </w:r>
+          <w:rFonts w:cstheme="minorHAnsi"/>
+          <w:sz w:val="24"/>
+          <w:szCs w:val="24"/>
+        </w:rPr>
+        <w:t>Go to “</w:t>
+      </w:r>
+      <w:r>
+        <w:rPr>
+          <w:rFonts w:cstheme="minorHAnsi"/>
+          <w:sz w:val="24"/>
+          <w:szCs w:val="24"/>
+        </w:rPr>
+        <w:t xml:space="preserve">\Maya 2012 Python API Training\Lesson_2 _Maya_API_Overview </w:t>
+      </w:r>
+      <w:r>
+        <w:rPr>
+          <w:rFonts w:cstheme="minorHAnsi"/>
+          <w:sz w:val="24"/>
+          <w:szCs w:val="24"/>
+        </w:rPr>
+        <w:t>helloWorld</w:t>
+      </w:r>
+      <w:r>
+        <w:rPr>
+          <w:rFonts w:cstheme="minorHAnsi"/>
+          <w:sz w:val="24"/>
+          <w:szCs w:val="24"/>
+        </w:rPr>
+        <w:t>\Exer</w:t>
+      </w:r>
+      <w:r>
+        <w:rPr>
+          <w:rFonts w:cstheme="minorHAnsi"/>
+          <w:sz w:val="24"/>
+          <w:szCs w:val="24"/>
+        </w:rPr>
+        <w:t>cise” folder, open helloWorld</w:t>
+      </w:r>
+      <w:r>
+        <w:rPr>
+          <w:rFonts w:cstheme="minorHAnsi"/>
+          <w:sz w:val="24"/>
+          <w:szCs w:val="24"/>
+        </w:rPr>
+        <w:t xml:space="preserve">.py, the skeleton of the </w:t>
+      </w:r>
+      <w:r>
+        <w:rPr>
+          <w:rFonts w:cstheme="minorHAnsi"/>
+          <w:sz w:val="24"/>
+          <w:szCs w:val="24"/>
+        </w:rPr>
+        <w:t xml:space="preserve">plug-in </w:t>
+      </w:r>
+      <w:r>
+        <w:rPr>
+          <w:rFonts w:cstheme="minorHAnsi"/>
+          <w:sz w:val="24"/>
+          <w:szCs w:val="24"/>
+        </w:rPr>
+        <w:t>is there.</w:t>
+      </w:r>
+    </w:p>
+    <w:p>
+      <w:pPr>
+        <w:pStyle w:val="ListParagraph"/>
+        <w:numPr>
+          <w:ilvl w:val="0"/>
+          <w:numId w:val="2"/>
+        </w:numPr>
+        <w:rPr>
+          <w:rFonts w:cstheme="minorHAnsi"/>
+          <w:sz w:val="24"/>
+          <w:szCs w:val="24"/>
+        </w:rPr>
+      </w:pPr>
+      <w:r>
+        <w:rPr>
+          <w:rFonts w:cstheme="minorHAnsi"/>
+          <w:sz w:val="24"/>
+          <w:szCs w:val="24"/>
+        </w:rPr>
+        <w:t>Add corresponding code into the skeleton to make it work.</w:t>
+      </w:r>
+      <w:r>
+        <w:rPr>
+          <w:rFonts w:cstheme="minorHAnsi"/>
+          <w:sz w:val="24"/>
+          <w:szCs w:val="24"/>
+        </w:rPr>
+        <w:t xml:space="preserve"> The system print out methods for python is </w:t>
+      </w:r>
+      <w:r>
+        <w:rPr>
+          <w:rFonts w:cstheme="minorHAnsi"/>
+          <w:sz w:val="24"/>
+          <w:szCs w:val="24"/>
+        </w:rPr>
+        <w:t>sys.stdout</w:t>
+      </w:r>
+      <w:r>
+        <w:rPr>
+          <w:rFonts w:cstheme="minorHAnsi"/>
+          <w:sz w:val="24"/>
+          <w:szCs w:val="24"/>
+        </w:rPr>
+        <w:t>.write and sys.stderr.write</w:t>
+      </w:r>
+    </w:p>
+    <w:p>
+      <w:pPr>
+        <w:pStyle w:val="ListParagraph"/>
+        <w:ind w:left="1440"/>
+        <w:rPr>
+          <w:rFonts w:cstheme="minorHAnsi"/>
+          <w:b/>
+          <w:sz w:val="24"/>
+          <w:szCs w:val="24"/>
+        </w:rPr>
+      </w:pPr>
     </w:p>
     <w:p>
       <w:pPr>
@@ -1635,7 +1602,7 @@
           <w:numId w:val="1"/>
         </w:numPr>
         <w:rPr>
-          <w:rFonts w:ascii="KievitLight" w:hAnsi="KievitLight"/>
+          <w:rFonts w:cstheme="minorHAnsi"/>
           <w:b/>
           <w:sz w:val="24"/>
           <w:szCs w:val="24"/>
@@ -1643,1344 +1610,186 @@
       </w:pPr>
       <w:r>
         <w:rPr>
-          <w:rFonts w:ascii="KievitLight" w:hAnsi="KievitLight"/>
+          <w:rFonts w:cstheme="minorHAnsi"/>
           <w:b/>
           <w:sz w:val="24"/>
           <w:szCs w:val="24"/>
         </w:rPr>
-        <w:t>Exercises</w:t>
+        <w:t>Result</w:t>
       </w:r>
     </w:p>
     <w:p>
       <w:pPr>
         <w:pStyle w:val="ListParagraph"/>
-        <w:numPr>
-          <w:ilvl w:val="0"/>
-          <w:numId w:val="2"/>
-        </w:numPr>
-        <w:rPr>
-          <w:rFonts w:ascii="KievitLight" w:hAnsi="KievitLight"/>
-          <w:b/>
-          <w:sz w:val="24"/>
-          <w:szCs w:val="24"/>
-        </w:rPr>
-      </w:pPr>
-      <w:r>
-        <w:rPr>
-          <w:rFonts w:ascii="KievitLight" w:hAnsi="KievitLight"/>
-          <w:sz w:val="24"/>
-          <w:szCs w:val="24"/>
-        </w:rPr>
-        <w:t>Go to “</w:t>
-      </w:r>
-      <w:proofErr w:type="spellStart"/>
-      <w:r>
-        <w:rPr>
-          <w:rFonts w:ascii="KievitLight" w:hAnsi="KievitLight"/>
-          <w:sz w:val="24"/>
-          <w:szCs w:val="24"/>
-        </w:rPr>
-        <w:t>helloWorld</w:t>
-      </w:r>
-      <w:proofErr w:type="spellEnd"/>
-      <w:r>
-        <w:rPr>
-          <w:rFonts w:ascii="KievitLight" w:hAnsi="KievitLight"/>
-          <w:sz w:val="24"/>
-          <w:szCs w:val="24"/>
-        </w:rPr>
-        <w:t xml:space="preserve"> python Plug-in\Exercise” folder, open helloWorldCmd.py, the skeleton of the command is already there.</w:t>
+        <w:rPr>
+          <w:rFonts w:cstheme="minorHAnsi"/>
+          <w:sz w:val="24"/>
+          <w:szCs w:val="24"/>
+        </w:rPr>
+      </w:pPr>
+      <w:r>
+        <w:rPr>
+          <w:rFonts w:cstheme="minorHAnsi"/>
+          <w:sz w:val="24"/>
+          <w:szCs w:val="24"/>
+        </w:rPr>
+        <w:lastRenderedPageBreak/>
+        <w:t>In maya script editor, python tab, execute the following line:</w:t>
       </w:r>
     </w:p>
     <w:p>
       <w:pPr>
         <w:pStyle w:val="ListParagraph"/>
-        <w:numPr>
-          <w:ilvl w:val="0"/>
-          <w:numId w:val="2"/>
-        </w:numPr>
-        <w:rPr>
-          <w:rFonts w:ascii="KievitLight" w:hAnsi="KievitLight"/>
-          <w:sz w:val="24"/>
-          <w:szCs w:val="24"/>
-        </w:rPr>
-      </w:pPr>
-      <w:r>
-        <w:rPr>
-          <w:rFonts w:ascii="KievitLight" w:hAnsi="KievitLight"/>
-          <w:sz w:val="24"/>
-          <w:szCs w:val="24"/>
-        </w:rPr>
-        <w:t>Add corresponding code into the skeleton to make it work.</w:t>
+        <w:rPr>
+          <w:rFonts w:cstheme="minorHAnsi"/>
+          <w:sz w:val="24"/>
+          <w:szCs w:val="24"/>
+        </w:rPr>
+      </w:pPr>
+      <w:r>
+        <w:rPr>
+          <w:rFonts w:cstheme="minorHAnsi"/>
+          <w:sz w:val="24"/>
+          <w:szCs w:val="24"/>
+        </w:rPr>
+        <w:t>import maya</w:t>
       </w:r>
     </w:p>
     <w:p>
       <w:pPr>
         <w:pStyle w:val="ListParagraph"/>
-        <w:ind w:left="1440"/>
-        <w:rPr>
-          <w:rFonts w:ascii="KievitLight" w:hAnsi="KievitLight"/>
-          <w:sz w:val="24"/>
-          <w:szCs w:val="24"/>
-        </w:rPr>
-      </w:pPr>
-      <w:r>
-        <w:rPr>
-          <w:rFonts w:ascii="KievitLight" w:hAnsi="KievitLight"/>
-          <w:sz w:val="24"/>
-          <w:szCs w:val="24"/>
-        </w:rPr>
-        <w:t>Relevant Classes and commands:</w:t>
+        <w:rPr>
+          <w:rFonts w:cstheme="minorHAnsi"/>
+          <w:sz w:val="24"/>
+          <w:szCs w:val="24"/>
+        </w:rPr>
+      </w:pPr>
+      <w:r>
+        <w:rPr>
+          <w:rFonts w:cstheme="minorHAnsi"/>
+          <w:sz w:val="24"/>
+          <w:szCs w:val="24"/>
+        </w:rPr>
+        <w:t>may</w:t>
+      </w:r>
+      <w:r>
+        <w:rPr>
+          <w:rFonts w:cstheme="minorHAnsi"/>
+          <w:sz w:val="24"/>
+          <w:szCs w:val="24"/>
+        </w:rPr>
+        <w:t>a.cmds.loadPlugin("helloWorld</w:t>
+      </w:r>
+      <w:r>
+        <w:rPr>
+          <w:rFonts w:cstheme="minorHAnsi"/>
+          <w:sz w:val="24"/>
+          <w:szCs w:val="24"/>
+        </w:rPr>
+        <w:t>.py")</w:t>
       </w:r>
     </w:p>
     <w:p>
       <w:pPr>
         <w:pStyle w:val="ListParagraph"/>
-        <w:ind w:left="2160"/>
-        <w:rPr>
-          <w:rFonts w:ascii="KievitLight" w:hAnsi="KievitLight"/>
-          <w:sz w:val="24"/>
-          <w:szCs w:val="24"/>
-        </w:rPr>
-      </w:pPr>
-      <w:proofErr w:type="gramStart"/>
-      <w:r>
-        <w:rPr>
-          <w:rFonts w:ascii="KievitLight" w:hAnsi="KievitLight"/>
-          <w:sz w:val="24"/>
-          <w:szCs w:val="24"/>
-        </w:rPr>
-        <w:t>import</w:t>
-      </w:r>
-      <w:proofErr w:type="gramEnd"/>
-      <w:r>
-        <w:rPr>
-          <w:rFonts w:ascii="KievitLight" w:hAnsi="KievitLight"/>
-          <w:sz w:val="24"/>
-          <w:szCs w:val="24"/>
-        </w:rPr>
-        <w:t xml:space="preserve"> sys</w:t>
+        <w:rPr>
+          <w:rFonts w:cstheme="minorHAnsi"/>
+          <w:sz w:val="24"/>
+          <w:szCs w:val="24"/>
+        </w:rPr>
+      </w:pPr>
+      <w:r>
+        <w:rPr>
+          <w:rFonts w:cstheme="minorHAnsi"/>
+          <w:sz w:val="24"/>
+          <w:szCs w:val="24"/>
+        </w:rPr>
+        <w:t>You will see “Hello World!</w:t>
+      </w:r>
+      <w:r>
+        <w:rPr>
+          <w:rFonts w:cstheme="minorHAnsi"/>
+          <w:sz w:val="24"/>
+          <w:szCs w:val="24"/>
+        </w:rPr>
+        <w:t xml:space="preserve"> The plug-in has been loaded successfully.</w:t>
+      </w:r>
+      <w:r>
+        <w:rPr>
+          <w:rFonts w:cstheme="minorHAnsi"/>
+          <w:sz w:val="24"/>
+          <w:szCs w:val="24"/>
+        </w:rPr>
+        <w:t>” print</w:t>
+      </w:r>
+      <w:r>
+        <w:rPr>
+          <w:rFonts w:cstheme="minorHAnsi"/>
+          <w:sz w:val="24"/>
+          <w:szCs w:val="24"/>
+        </w:rPr>
+        <w:t>ing</w:t>
+      </w:r>
+      <w:r>
+        <w:rPr>
+          <w:rFonts w:cstheme="minorHAnsi"/>
+          <w:sz w:val="24"/>
+          <w:szCs w:val="24"/>
+        </w:rPr>
+        <w:t xml:space="preserve"> out in the script editor</w:t>
+      </w:r>
+      <w:r>
+        <w:rPr>
+          <w:rFonts w:cstheme="minorHAnsi"/>
+          <w:sz w:val="24"/>
+          <w:szCs w:val="24"/>
+        </w:rPr>
+        <w:t>. Now execute the following line:</w:t>
       </w:r>
     </w:p>
     <w:p>
       <w:pPr>
         <w:pStyle w:val="ListParagraph"/>
-        <w:ind w:left="2160"/>
-        <w:rPr>
-          <w:rFonts w:ascii="KievitLight" w:hAnsi="KievitLight"/>
-          <w:sz w:val="24"/>
-          <w:szCs w:val="24"/>
-        </w:rPr>
-      </w:pPr>
-      <w:proofErr w:type="gramStart"/>
-      <w:r>
-        <w:rPr>
-          <w:rFonts w:ascii="KievitLight" w:hAnsi="KievitLight"/>
-          <w:sz w:val="24"/>
-          <w:szCs w:val="24"/>
-        </w:rPr>
-        <w:t>import</w:t>
-      </w:r>
-      <w:proofErr w:type="gramEnd"/>
-      <w:r>
-        <w:rPr>
-          <w:rFonts w:ascii="KievitLight" w:hAnsi="KievitLight"/>
-          <w:sz w:val="24"/>
-          <w:szCs w:val="24"/>
-        </w:rPr>
-        <w:t xml:space="preserve"> </w:t>
-      </w:r>
-      <w:proofErr w:type="spellStart"/>
-      <w:r>
-        <w:rPr>
-          <w:rFonts w:ascii="KievitLight" w:hAnsi="KievitLight"/>
-          <w:sz w:val="24"/>
-          <w:szCs w:val="24"/>
-        </w:rPr>
-        <w:t>maya.OpenMaya</w:t>
-      </w:r>
-      <w:proofErr w:type="spellEnd"/>
-      <w:r>
-        <w:rPr>
-          <w:rFonts w:ascii="KievitLight" w:hAnsi="KievitLight"/>
-          <w:sz w:val="24"/>
-          <w:szCs w:val="24"/>
-        </w:rPr>
-        <w:t xml:space="preserve"> as </w:t>
-      </w:r>
-      <w:proofErr w:type="spellStart"/>
-      <w:r>
-        <w:rPr>
-          <w:rFonts w:ascii="KievitLight" w:hAnsi="KievitLight"/>
-          <w:sz w:val="24"/>
-          <w:szCs w:val="24"/>
-        </w:rPr>
-        <w:t>OpenMaya</w:t>
-      </w:r>
-      <w:proofErr w:type="spellEnd"/>
+        <w:rPr>
+          <w:rFonts w:cstheme="minorHAnsi"/>
+          <w:sz w:val="24"/>
+          <w:szCs w:val="24"/>
+        </w:rPr>
+      </w:pPr>
+      <w:r>
+        <w:rPr>
+          <w:rFonts w:cstheme="minorHAnsi"/>
+          <w:sz w:val="24"/>
+          <w:szCs w:val="24"/>
+        </w:rPr>
+        <w:t>maya.cmds.unloadPlugin("helloWorld.py")</w:t>
+      </w:r>
     </w:p>
     <w:p>
       <w:pPr>
         <w:pStyle w:val="ListParagraph"/>
-        <w:ind w:left="2160"/>
-        <w:rPr>
-          <w:rFonts w:ascii="KievitLight" w:hAnsi="KievitLight"/>
-          <w:sz w:val="24"/>
-          <w:szCs w:val="24"/>
-        </w:rPr>
-      </w:pPr>
-      <w:proofErr w:type="gramStart"/>
-      <w:r>
-        <w:rPr>
-          <w:rFonts w:ascii="KievitLight" w:hAnsi="KievitLight"/>
-          <w:sz w:val="24"/>
-          <w:szCs w:val="24"/>
-        </w:rPr>
-        <w:t>import</w:t>
-      </w:r>
-      <w:proofErr w:type="gramEnd"/>
-      <w:r>
-        <w:rPr>
-          <w:rFonts w:ascii="KievitLight" w:hAnsi="KievitLight"/>
-          <w:sz w:val="24"/>
-          <w:szCs w:val="24"/>
-        </w:rPr>
-        <w:t xml:space="preserve"> </w:t>
-      </w:r>
-      <w:proofErr w:type="spellStart"/>
-      <w:r>
-        <w:rPr>
-          <w:rFonts w:ascii="KievitLight" w:hAnsi="KievitLight"/>
-          <w:sz w:val="24"/>
-          <w:szCs w:val="24"/>
-        </w:rPr>
-        <w:t>maya.OpenMayaMPx</w:t>
-      </w:r>
-      <w:proofErr w:type="spellEnd"/>
-      <w:r>
-        <w:rPr>
-          <w:rFonts w:ascii="KievitLight" w:hAnsi="KievitLight"/>
-          <w:sz w:val="24"/>
-          <w:szCs w:val="24"/>
-        </w:rPr>
-        <w:t xml:space="preserve"> as </w:t>
-      </w:r>
-      <w:proofErr w:type="spellStart"/>
-      <w:r>
-        <w:rPr>
-          <w:rFonts w:ascii="KievitLight" w:hAnsi="KievitLight"/>
-          <w:sz w:val="24"/>
-          <w:szCs w:val="24"/>
-        </w:rPr>
-        <w:t>OpenMayaMPx</w:t>
-      </w:r>
-      <w:proofErr w:type="spellEnd"/>
-    </w:p>
-    <w:p>
-      <w:pPr>
-        <w:pStyle w:val="ListParagraph"/>
-        <w:ind w:left="2160"/>
-        <w:rPr>
-          <w:rFonts w:ascii="KievitLight" w:hAnsi="KievitLight"/>
-          <w:sz w:val="24"/>
-          <w:szCs w:val="24"/>
-        </w:rPr>
-      </w:pPr>
-      <w:proofErr w:type="gramStart"/>
-      <w:r>
-        <w:rPr>
-          <w:rFonts w:ascii="KievitLight" w:hAnsi="KievitLight"/>
-          <w:sz w:val="24"/>
-          <w:szCs w:val="24"/>
-        </w:rPr>
-        <w:t>def</w:t>
-      </w:r>
-      <w:proofErr w:type="gramEnd"/>
-      <w:r>
-        <w:rPr>
-          <w:rFonts w:ascii="KievitLight" w:hAnsi="KievitLight"/>
-          <w:sz w:val="24"/>
-          <w:szCs w:val="24"/>
-        </w:rPr>
-        <w:t xml:space="preserve"> __init__(self)</w:t>
-      </w:r>
-    </w:p>
-    <w:p>
-      <w:pPr>
-        <w:pStyle w:val="ListParagraph"/>
-        <w:ind w:left="2160"/>
-        <w:rPr>
-          <w:rFonts w:ascii="KievitLight" w:hAnsi="KievitLight"/>
-          <w:sz w:val="24"/>
-          <w:szCs w:val="24"/>
-        </w:rPr>
-      </w:pPr>
-      <w:proofErr w:type="gramStart"/>
-      <w:r>
-        <w:rPr>
-          <w:rFonts w:ascii="KievitLight" w:hAnsi="KievitLight"/>
-          <w:sz w:val="24"/>
-          <w:szCs w:val="24"/>
-        </w:rPr>
-        <w:t>def</w:t>
-      </w:r>
-      <w:proofErr w:type="gramEnd"/>
-      <w:r>
-        <w:rPr>
-          <w:rFonts w:ascii="KievitLight" w:hAnsi="KievitLight"/>
-          <w:sz w:val="24"/>
-          <w:szCs w:val="24"/>
-        </w:rPr>
-        <w:t xml:space="preserve"> </w:t>
-      </w:r>
-      <w:proofErr w:type="spellStart"/>
-      <w:r>
-        <w:rPr>
-          <w:rFonts w:ascii="KievitLight" w:hAnsi="KievitLight"/>
-          <w:sz w:val="24"/>
-          <w:szCs w:val="24"/>
-        </w:rPr>
-        <w:t>doIt</w:t>
-      </w:r>
-      <w:proofErr w:type="spellEnd"/>
-      <w:r>
-        <w:rPr>
-          <w:rFonts w:ascii="KievitLight" w:hAnsi="KievitLight"/>
-          <w:sz w:val="24"/>
-          <w:szCs w:val="24"/>
-        </w:rPr>
-        <w:t>(</w:t>
-      </w:r>
-      <w:proofErr w:type="spellStart"/>
-      <w:r>
-        <w:rPr>
-          <w:rFonts w:ascii="KievitLight" w:hAnsi="KievitLight"/>
-          <w:sz w:val="24"/>
-          <w:szCs w:val="24"/>
-        </w:rPr>
-        <w:t>self,argList</w:t>
-      </w:r>
-      <w:proofErr w:type="spellEnd"/>
-      <w:r>
-        <w:rPr>
-          <w:rFonts w:ascii="KievitLight" w:hAnsi="KievitLight"/>
-          <w:sz w:val="24"/>
-          <w:szCs w:val="24"/>
-        </w:rPr>
-        <w:t>)</w:t>
-      </w:r>
-    </w:p>
-    <w:p>
-      <w:pPr>
-        <w:pStyle w:val="ListParagraph"/>
-        <w:ind w:left="2160"/>
-        <w:rPr>
-          <w:rFonts w:ascii="KievitLight" w:hAnsi="KievitLight"/>
-          <w:sz w:val="24"/>
-          <w:szCs w:val="24"/>
-        </w:rPr>
-      </w:pPr>
-      <w:proofErr w:type="spellStart"/>
-      <w:proofErr w:type="gramStart"/>
-      <w:r>
-        <w:rPr>
-          <w:rFonts w:ascii="KievitLight" w:hAnsi="KievitLight"/>
-          <w:sz w:val="24"/>
-          <w:szCs w:val="24"/>
-        </w:rPr>
-        <w:t>OpenMayaMPx.asMPxPtr</w:t>
-      </w:r>
-      <w:proofErr w:type="spellEnd"/>
-      <w:r>
-        <w:rPr>
-          <w:rFonts w:ascii="KievitLight" w:hAnsi="KievitLight"/>
-          <w:sz w:val="24"/>
-          <w:szCs w:val="24"/>
-        </w:rPr>
-        <w:t>()</w:t>
-      </w:r>
-      <w:proofErr w:type="gramEnd"/>
-    </w:p>
-    <w:p>
-      <w:pPr>
-        <w:pStyle w:val="ListParagraph"/>
-        <w:numPr>
-          <w:ilvl w:val="0"/>
-          <w:numId w:val="1"/>
-        </w:numPr>
-        <w:rPr>
-          <w:rFonts w:ascii="KievitLight" w:hAnsi="KievitLight"/>
-          <w:b/>
-          <w:sz w:val="24"/>
-          <w:szCs w:val="24"/>
-        </w:rPr>
-      </w:pPr>
-      <w:r>
-        <w:rPr>
-          <w:rFonts w:ascii="KievitLight" w:hAnsi="KievitLight"/>
-          <w:b/>
-          <w:sz w:val="24"/>
-          <w:szCs w:val="24"/>
-        </w:rPr>
-        <w:t>Result</w:t>
-      </w:r>
-    </w:p>
-    <w:p>
-      <w:pPr>
-        <w:pStyle w:val="ListParagraph"/>
-        <w:rPr>
-          <w:rFonts w:ascii="KievitLight" w:hAnsi="KievitLight"/>
-          <w:sz w:val="24"/>
-          <w:szCs w:val="24"/>
-        </w:rPr>
-      </w:pPr>
-      <w:r>
-        <w:rPr>
-          <w:rFonts w:ascii="KievitLight" w:hAnsi="KievitLight"/>
-          <w:sz w:val="24"/>
-          <w:szCs w:val="24"/>
-        </w:rPr>
-        <w:t xml:space="preserve">In </w:t>
-      </w:r>
-      <w:proofErr w:type="spellStart"/>
-      <w:r>
-        <w:rPr>
-          <w:rFonts w:ascii="KievitLight" w:hAnsi="KievitLight"/>
-          <w:sz w:val="24"/>
-          <w:szCs w:val="24"/>
-        </w:rPr>
-        <w:t>maya</w:t>
-      </w:r>
-      <w:proofErr w:type="spellEnd"/>
-      <w:r>
-        <w:rPr>
-          <w:rFonts w:ascii="KievitLight" w:hAnsi="KievitLight"/>
-          <w:sz w:val="24"/>
-          <w:szCs w:val="24"/>
-        </w:rPr>
-        <w:t xml:space="preserve"> script editor, python tab, execute the following line:</w:t>
-      </w:r>
-    </w:p>
-    <w:p>
-      <w:pPr>
-        <w:pStyle w:val="ListParagraph"/>
-        <w:rPr>
-          <w:rFonts w:ascii="KievitLight" w:hAnsi="KievitLight"/>
-          <w:sz w:val="24"/>
-          <w:szCs w:val="24"/>
-        </w:rPr>
-      </w:pPr>
-      <w:proofErr w:type="gramStart"/>
-      <w:r>
-        <w:rPr>
-          <w:rFonts w:ascii="KievitLight" w:hAnsi="KievitLight"/>
-          <w:sz w:val="24"/>
-          <w:szCs w:val="24"/>
-        </w:rPr>
-        <w:t>import</w:t>
-      </w:r>
-      <w:proofErr w:type="gramEnd"/>
-      <w:r>
-        <w:rPr>
-          <w:rFonts w:ascii="KievitLight" w:hAnsi="KievitLight"/>
-          <w:sz w:val="24"/>
-          <w:szCs w:val="24"/>
-        </w:rPr>
-        <w:t xml:space="preserve"> </w:t>
-      </w:r>
-      <w:proofErr w:type="spellStart"/>
-      <w:r>
-        <w:rPr>
-          <w:rFonts w:ascii="KievitLight" w:hAnsi="KievitLight"/>
-          <w:sz w:val="24"/>
-          <w:szCs w:val="24"/>
-        </w:rPr>
-        <w:t>maya</w:t>
-      </w:r>
-      <w:proofErr w:type="spellEnd"/>
-    </w:p>
-    <w:p>
-      <w:pPr>
-        <w:pStyle w:val="ListParagraph"/>
-        <w:rPr>
-          <w:rFonts w:ascii="KievitLight" w:hAnsi="KievitLight"/>
-          <w:sz w:val="24"/>
-          <w:szCs w:val="24"/>
-        </w:rPr>
-      </w:pPr>
-      <w:proofErr w:type="spellStart"/>
-      <w:proofErr w:type="gramStart"/>
-      <w:r>
-        <w:rPr>
-          <w:rFonts w:ascii="KievitLight" w:hAnsi="KievitLight"/>
-          <w:sz w:val="24"/>
-          <w:szCs w:val="24"/>
-        </w:rPr>
-        <w:t>maya.cmds.loadPlugin</w:t>
-      </w:r>
-      <w:proofErr w:type="spellEnd"/>
-      <w:r>
-        <w:rPr>
-          <w:rFonts w:ascii="KievitLight" w:hAnsi="KievitLight"/>
-          <w:sz w:val="24"/>
-          <w:szCs w:val="24"/>
-        </w:rPr>
-        <w:t>(</w:t>
-      </w:r>
-      <w:proofErr w:type="gramEnd"/>
-      <w:r>
-        <w:rPr>
-          <w:rFonts w:ascii="KievitLight" w:hAnsi="KievitLight"/>
-          <w:sz w:val="24"/>
-          <w:szCs w:val="24"/>
-        </w:rPr>
-        <w:t>"helloWorldCmd.py")</w:t>
-      </w:r>
-    </w:p>
-    <w:p>
-      <w:pPr>
-        <w:pStyle w:val="ListParagraph"/>
-        <w:rPr>
-          <w:rFonts w:ascii="KievitLight" w:hAnsi="KievitLight"/>
-          <w:sz w:val="24"/>
-          <w:szCs w:val="24"/>
-        </w:rPr>
-      </w:pPr>
-      <w:proofErr w:type="spellStart"/>
-      <w:proofErr w:type="gramStart"/>
-      <w:r>
-        <w:rPr>
-          <w:rFonts w:ascii="KievitLight" w:hAnsi="KievitLight"/>
-          <w:sz w:val="24"/>
-          <w:szCs w:val="24"/>
-        </w:rPr>
-        <w:t>maya.cmds.spHelloWorld</w:t>
-      </w:r>
-      <w:proofErr w:type="spellEnd"/>
-      <w:r>
-        <w:rPr>
-          <w:rFonts w:ascii="KievitLight" w:hAnsi="KievitLight"/>
-          <w:sz w:val="24"/>
-          <w:szCs w:val="24"/>
-        </w:rPr>
-        <w:t>()</w:t>
-      </w:r>
-      <w:proofErr w:type="gramEnd"/>
-    </w:p>
-    <w:p>
-      <w:pPr>
-        <w:pStyle w:val="ListParagraph"/>
-        <w:rPr>
-          <w:rFonts w:ascii="KievitLight" w:hAnsi="KievitLight" w:cs="Courier New"/>
-          <w:sz w:val="24"/>
-          <w:szCs w:val="24"/>
-        </w:rPr>
-      </w:pPr>
-      <w:r>
-        <w:rPr>
-          <w:rFonts w:ascii="KievitLight" w:hAnsi="KievitLight"/>
-          <w:sz w:val="24"/>
-          <w:szCs w:val="24"/>
-        </w:rPr>
-        <w:t>You will see “</w:t>
-      </w:r>
-      <w:r>
-        <w:rPr>
-          <w:rFonts w:ascii="KievitLight" w:hAnsi="KievitLight" w:cs="Courier New"/>
-          <w:sz w:val="24"/>
-          <w:szCs w:val="24"/>
-        </w:rPr>
-        <w:t>Hello World!” printed out in the script editor</w:t>
-      </w:r>
-    </w:p>
-    <w:p>
-      <w:pPr>
-        <w:rPr>
-          <w:rFonts w:ascii="KievitLight" w:eastAsiaTheme="majorEastAsia" w:hAnsi="KievitLight" w:cs="Arial"/>
-          <w:b/>
-          <w:sz w:val="24"/>
-          <w:szCs w:val="24"/>
-        </w:rPr>
-      </w:pPr>
-      <w:proofErr w:type="spellStart"/>
-      <w:proofErr w:type="gramStart"/>
-      <w:r>
-        <w:rPr>
-          <w:rFonts w:ascii="KievitLight" w:eastAsiaTheme="majorEastAsia" w:hAnsi="KievitLight" w:cs="Arial"/>
-          <w:b/>
-          <w:sz w:val="24"/>
-          <w:szCs w:val="24"/>
-        </w:rPr>
-        <w:t>sineNode</w:t>
-      </w:r>
-      <w:proofErr w:type="spellEnd"/>
-      <w:proofErr w:type="gramEnd"/>
-      <w:r>
-        <w:rPr>
-          <w:rFonts w:ascii="KievitLight" w:eastAsiaTheme="majorEastAsia" w:hAnsi="KievitLight" w:cs="Arial"/>
-          <w:b/>
-          <w:sz w:val="24"/>
-          <w:szCs w:val="24"/>
-        </w:rPr>
-        <w:t xml:space="preserve"> Plug-in</w:t>
-      </w:r>
-    </w:p>
-    <w:p>
-      <w:pPr>
-        <w:pStyle w:val="ListParagraph"/>
-        <w:numPr>
-          <w:ilvl w:val="0"/>
-          <w:numId w:val="1"/>
-        </w:numPr>
-        <w:rPr>
-          <w:rFonts w:ascii="KievitLight" w:hAnsi="KievitLight"/>
-          <w:b/>
-          <w:sz w:val="24"/>
-          <w:szCs w:val="24"/>
-        </w:rPr>
-      </w:pPr>
-      <w:r>
-        <w:rPr>
-          <w:rFonts w:ascii="KievitLight" w:hAnsi="KievitLight"/>
-          <w:b/>
-          <w:sz w:val="24"/>
-          <w:szCs w:val="24"/>
-        </w:rPr>
-        <w:t>Topics Covered</w:t>
-      </w:r>
-    </w:p>
-    <w:p>
-      <w:pPr>
-        <w:pStyle w:val="ListParagraph"/>
-        <w:rPr>
-          <w:rFonts w:ascii="KievitLight" w:hAnsi="KievitLight"/>
-          <w:b/>
-          <w:sz w:val="24"/>
-          <w:szCs w:val="24"/>
-        </w:rPr>
-      </w:pPr>
-      <w:r>
-        <w:rPr>
-          <w:rFonts w:ascii="KievitLight" w:hAnsi="KievitLight"/>
-          <w:sz w:val="24"/>
-          <w:szCs w:val="24"/>
-        </w:rPr>
-        <w:t>Implement a custom python node “</w:t>
-      </w:r>
-      <w:proofErr w:type="spellStart"/>
-      <w:r>
-        <w:rPr>
-          <w:rFonts w:ascii="KievitLight" w:hAnsi="KievitLight" w:cs="Courier New"/>
-          <w:sz w:val="24"/>
-          <w:szCs w:val="24"/>
-        </w:rPr>
-        <w:t>spSineNode</w:t>
-      </w:r>
-      <w:proofErr w:type="spellEnd"/>
-      <w:r>
-        <w:rPr>
-          <w:rFonts w:ascii="KievitLight" w:hAnsi="KievitLight"/>
-          <w:sz w:val="24"/>
-          <w:szCs w:val="24"/>
-        </w:rPr>
-        <w:t>”. It demonstrates the skeleton code implementation for a python node plug-in with MPxNode.</w:t>
-      </w:r>
-    </w:p>
-    <w:p>
-      <w:pPr>
-        <w:pStyle w:val="ListParagraph"/>
-        <w:numPr>
-          <w:ilvl w:val="0"/>
-          <w:numId w:val="1"/>
-        </w:numPr>
-        <w:rPr>
-          <w:rFonts w:ascii="KievitLight" w:hAnsi="KievitLight"/>
-          <w:b/>
-          <w:sz w:val="24"/>
-          <w:szCs w:val="24"/>
-        </w:rPr>
-      </w:pPr>
-      <w:r>
-        <w:rPr>
-          <w:rFonts w:ascii="KievitLight" w:hAnsi="KievitLight"/>
-          <w:b/>
-          <w:sz w:val="24"/>
-          <w:szCs w:val="24"/>
-        </w:rPr>
-        <w:t>Overview</w:t>
-      </w:r>
-    </w:p>
-    <w:p>
-      <w:pPr>
-        <w:pStyle w:val="ListParagraph"/>
-        <w:rPr>
-          <w:rFonts w:ascii="KievitLight" w:hAnsi="KievitLight"/>
-          <w:sz w:val="24"/>
-          <w:szCs w:val="24"/>
-        </w:rPr>
-      </w:pPr>
-      <w:r>
-        <w:rPr>
-          <w:rFonts w:ascii="KievitLight" w:hAnsi="KievitLight"/>
-          <w:sz w:val="24"/>
-          <w:szCs w:val="24"/>
-        </w:rPr>
-        <w:lastRenderedPageBreak/>
-        <w:t>In this Plug-in, we will create a custom node “</w:t>
-      </w:r>
-      <w:proofErr w:type="spellStart"/>
-      <w:r>
-        <w:rPr>
-          <w:rFonts w:ascii="KievitLight" w:hAnsi="KievitLight"/>
-          <w:sz w:val="24"/>
-          <w:szCs w:val="24"/>
-        </w:rPr>
-        <w:t>spSineNode</w:t>
-      </w:r>
-      <w:proofErr w:type="spellEnd"/>
-      <w:r>
-        <w:rPr>
-          <w:rFonts w:ascii="KievitLight" w:hAnsi="KievitLight"/>
-          <w:sz w:val="24"/>
-          <w:szCs w:val="24"/>
-        </w:rPr>
-        <w:t>” in python, this node has an input attribute “input” and an output attribute ”output”, the “output” is a sine calculation of “input”.</w:t>
-      </w:r>
-    </w:p>
-    <w:p>
-      <w:pPr>
-        <w:pStyle w:val="ListParagraph"/>
-        <w:numPr>
-          <w:ilvl w:val="0"/>
-          <w:numId w:val="1"/>
-        </w:numPr>
-        <w:rPr>
-          <w:rFonts w:ascii="KievitLight" w:hAnsi="KievitLight"/>
-          <w:b/>
-          <w:sz w:val="24"/>
-          <w:szCs w:val="24"/>
-        </w:rPr>
-      </w:pPr>
-      <w:r>
-        <w:rPr>
-          <w:rFonts w:ascii="KievitLight" w:hAnsi="KievitLight"/>
-          <w:b/>
-          <w:sz w:val="24"/>
-          <w:szCs w:val="24"/>
-        </w:rPr>
-        <w:t>Exercises</w:t>
-      </w:r>
-    </w:p>
-    <w:p>
-      <w:pPr>
-        <w:pStyle w:val="ListParagraph"/>
-        <w:numPr>
-          <w:ilvl w:val="0"/>
-          <w:numId w:val="3"/>
-        </w:numPr>
-        <w:rPr>
-          <w:rFonts w:ascii="KievitLight" w:hAnsi="KievitLight"/>
-          <w:b/>
-          <w:sz w:val="24"/>
-          <w:szCs w:val="24"/>
-        </w:rPr>
-      </w:pPr>
-      <w:r>
-        <w:rPr>
-          <w:rFonts w:ascii="KievitLight" w:hAnsi="KievitLight"/>
-          <w:sz w:val="24"/>
-          <w:szCs w:val="24"/>
-        </w:rPr>
-        <w:t>Go to “</w:t>
-      </w:r>
-      <w:proofErr w:type="spellStart"/>
-      <w:r>
-        <w:rPr>
-          <w:rFonts w:ascii="KievitLight" w:hAnsi="KievitLight"/>
-          <w:sz w:val="24"/>
-          <w:szCs w:val="24"/>
-        </w:rPr>
-        <w:t>sineNode</w:t>
-      </w:r>
-      <w:proofErr w:type="spellEnd"/>
-      <w:r>
-        <w:rPr>
-          <w:rFonts w:ascii="KievitLight" w:hAnsi="KievitLight"/>
-          <w:sz w:val="24"/>
-          <w:szCs w:val="24"/>
-        </w:rPr>
-        <w:t xml:space="preserve"> python Plug-in\Exercise” folder, open sineNode.py, the skeleton of the node is already there.</w:t>
-      </w:r>
-    </w:p>
-    <w:p>
-      <w:pPr>
-        <w:pStyle w:val="ListParagraph"/>
-        <w:numPr>
-          <w:ilvl w:val="0"/>
-          <w:numId w:val="3"/>
-        </w:numPr>
-        <w:rPr>
-          <w:rFonts w:ascii="KievitLight" w:hAnsi="KievitLight"/>
-          <w:sz w:val="24"/>
-          <w:szCs w:val="24"/>
-        </w:rPr>
-      </w:pPr>
-      <w:r>
-        <w:rPr>
-          <w:rFonts w:ascii="KievitLight" w:hAnsi="KievitLight"/>
-          <w:sz w:val="24"/>
-          <w:szCs w:val="24"/>
-        </w:rPr>
-        <w:t>Add corresponding code into the skeleton to make it work.</w:t>
-      </w:r>
-    </w:p>
-    <w:p>
-      <w:pPr>
-        <w:pStyle w:val="ListParagraph"/>
-        <w:ind w:left="1080"/>
-        <w:rPr>
-          <w:rFonts w:ascii="KievitLight" w:hAnsi="KievitLight"/>
-          <w:sz w:val="24"/>
-          <w:szCs w:val="24"/>
-        </w:rPr>
-      </w:pPr>
-      <w:r>
-        <w:rPr>
-          <w:rFonts w:ascii="KievitLight" w:hAnsi="KievitLight"/>
-          <w:sz w:val="24"/>
-          <w:szCs w:val="24"/>
-        </w:rPr>
-        <w:t>Relevant Classes and commands:</w:t>
-      </w:r>
-    </w:p>
-    <w:p>
-      <w:pPr>
-        <w:pStyle w:val="ListParagraph"/>
-        <w:ind w:left="2160"/>
-        <w:rPr>
-          <w:rFonts w:ascii="KievitLight" w:hAnsi="KievitLight"/>
-          <w:sz w:val="24"/>
-          <w:szCs w:val="24"/>
-        </w:rPr>
-      </w:pPr>
-      <w:proofErr w:type="gramStart"/>
-      <w:r>
-        <w:rPr>
-          <w:rFonts w:ascii="KievitLight" w:hAnsi="KievitLight"/>
-          <w:sz w:val="24"/>
-          <w:szCs w:val="24"/>
-        </w:rPr>
-        <w:t>import</w:t>
-      </w:r>
-      <w:proofErr w:type="gramEnd"/>
-      <w:r>
-        <w:rPr>
-          <w:rFonts w:ascii="KievitLight" w:hAnsi="KievitLight"/>
-          <w:sz w:val="24"/>
-          <w:szCs w:val="24"/>
-        </w:rPr>
-        <w:t xml:space="preserve"> </w:t>
-      </w:r>
-      <w:proofErr w:type="spellStart"/>
-      <w:r>
-        <w:rPr>
-          <w:rFonts w:ascii="KievitLight" w:hAnsi="KievitLight"/>
-          <w:sz w:val="24"/>
-          <w:szCs w:val="24"/>
-        </w:rPr>
-        <w:t>sys,math</w:t>
-      </w:r>
-      <w:proofErr w:type="spellEnd"/>
-    </w:p>
-    <w:p>
-      <w:pPr>
-        <w:pStyle w:val="ListParagraph"/>
-        <w:ind w:left="2160"/>
-        <w:rPr>
-          <w:rFonts w:ascii="KievitLight" w:hAnsi="KievitLight"/>
-          <w:sz w:val="24"/>
-          <w:szCs w:val="24"/>
-        </w:rPr>
-      </w:pPr>
-      <w:proofErr w:type="gramStart"/>
-      <w:r>
-        <w:rPr>
-          <w:rFonts w:ascii="KievitLight" w:hAnsi="KievitLight"/>
-          <w:sz w:val="24"/>
-          <w:szCs w:val="24"/>
-        </w:rPr>
-        <w:t>import</w:t>
-      </w:r>
-      <w:proofErr w:type="gramEnd"/>
-      <w:r>
-        <w:rPr>
-          <w:rFonts w:ascii="KievitLight" w:hAnsi="KievitLight"/>
-          <w:sz w:val="24"/>
-          <w:szCs w:val="24"/>
-        </w:rPr>
-        <w:t xml:space="preserve"> </w:t>
-      </w:r>
-      <w:proofErr w:type="spellStart"/>
-      <w:r>
-        <w:rPr>
-          <w:rFonts w:ascii="KievitLight" w:hAnsi="KievitLight"/>
-          <w:sz w:val="24"/>
-          <w:szCs w:val="24"/>
-        </w:rPr>
-        <w:t>maya.OpenMaya</w:t>
-      </w:r>
-      <w:proofErr w:type="spellEnd"/>
-      <w:r>
-        <w:rPr>
-          <w:rFonts w:ascii="KievitLight" w:hAnsi="KievitLight"/>
-          <w:sz w:val="24"/>
-          <w:szCs w:val="24"/>
-        </w:rPr>
-        <w:t xml:space="preserve"> as </w:t>
-      </w:r>
-      <w:proofErr w:type="spellStart"/>
-      <w:r>
-        <w:rPr>
-          <w:rFonts w:ascii="KievitLight" w:hAnsi="KievitLight"/>
-          <w:sz w:val="24"/>
-          <w:szCs w:val="24"/>
-        </w:rPr>
-        <w:t>OpenMaya</w:t>
-      </w:r>
-      <w:proofErr w:type="spellEnd"/>
-    </w:p>
-    <w:p>
-      <w:pPr>
-        <w:pStyle w:val="ListParagraph"/>
-        <w:ind w:left="2160"/>
-        <w:rPr>
-          <w:rFonts w:ascii="KievitLight" w:hAnsi="KievitLight"/>
-          <w:sz w:val="24"/>
-          <w:szCs w:val="24"/>
-        </w:rPr>
-      </w:pPr>
-      <w:proofErr w:type="gramStart"/>
-      <w:r>
-        <w:rPr>
-          <w:rFonts w:ascii="KievitLight" w:hAnsi="KievitLight"/>
-          <w:sz w:val="24"/>
-          <w:szCs w:val="24"/>
-        </w:rPr>
-        <w:t>import</w:t>
-      </w:r>
-      <w:proofErr w:type="gramEnd"/>
-      <w:r>
-        <w:rPr>
-          <w:rFonts w:ascii="KievitLight" w:hAnsi="KievitLight"/>
-          <w:sz w:val="24"/>
-          <w:szCs w:val="24"/>
-        </w:rPr>
-        <w:t xml:space="preserve"> </w:t>
-      </w:r>
-      <w:proofErr w:type="spellStart"/>
-      <w:r>
-        <w:rPr>
-          <w:rFonts w:ascii="KievitLight" w:hAnsi="KievitLight"/>
-          <w:sz w:val="24"/>
-          <w:szCs w:val="24"/>
-        </w:rPr>
-        <w:t>maya.OpenMayaMPx</w:t>
-      </w:r>
-      <w:proofErr w:type="spellEnd"/>
-      <w:r>
-        <w:rPr>
-          <w:rFonts w:ascii="KievitLight" w:hAnsi="KievitLight"/>
-          <w:sz w:val="24"/>
-          <w:szCs w:val="24"/>
-        </w:rPr>
-        <w:t xml:space="preserve"> as </w:t>
-      </w:r>
-      <w:proofErr w:type="spellStart"/>
-      <w:r>
-        <w:rPr>
-          <w:rFonts w:ascii="KievitLight" w:hAnsi="KievitLight"/>
-          <w:sz w:val="24"/>
-          <w:szCs w:val="24"/>
-        </w:rPr>
-        <w:t>OpenMayaMPx</w:t>
-      </w:r>
-      <w:proofErr w:type="spellEnd"/>
-    </w:p>
-    <w:p>
-      <w:pPr>
-        <w:pStyle w:val="ListParagraph"/>
-        <w:ind w:left="2160"/>
-        <w:rPr>
-          <w:rFonts w:ascii="KievitLight" w:hAnsi="KievitLight"/>
-          <w:sz w:val="24"/>
-          <w:szCs w:val="24"/>
-        </w:rPr>
-      </w:pPr>
-      <w:proofErr w:type="spellStart"/>
-      <w:proofErr w:type="gramStart"/>
-      <w:r>
-        <w:rPr>
-          <w:rFonts w:ascii="KievitLight" w:hAnsi="KievitLight"/>
-          <w:sz w:val="24"/>
-          <w:szCs w:val="24"/>
-        </w:rPr>
-        <w:t>OpenMaya.MObject</w:t>
-      </w:r>
-      <w:proofErr w:type="spellEnd"/>
-      <w:r>
-        <w:rPr>
-          <w:rFonts w:ascii="KievitLight" w:hAnsi="KievitLight"/>
-          <w:sz w:val="24"/>
-          <w:szCs w:val="24"/>
-        </w:rPr>
-        <w:t>()</w:t>
-      </w:r>
-      <w:proofErr w:type="gramEnd"/>
-    </w:p>
-    <w:p>
-      <w:pPr>
-        <w:pStyle w:val="ListParagraph"/>
-        <w:ind w:left="2160"/>
-        <w:rPr>
-          <w:rFonts w:ascii="KievitLight" w:hAnsi="KievitLight"/>
-          <w:sz w:val="24"/>
-          <w:szCs w:val="24"/>
-        </w:rPr>
-      </w:pPr>
-      <w:proofErr w:type="spellStart"/>
-      <w:proofErr w:type="gramStart"/>
-      <w:r>
-        <w:rPr>
-          <w:rFonts w:ascii="KievitLight" w:hAnsi="KievitLight"/>
-          <w:sz w:val="24"/>
-          <w:szCs w:val="24"/>
-        </w:rPr>
-        <w:t>OpenMayaMPx.asMPxPtr</w:t>
-      </w:r>
-      <w:proofErr w:type="spellEnd"/>
-      <w:r>
-        <w:rPr>
-          <w:rFonts w:ascii="KievitLight" w:hAnsi="KievitLight"/>
-          <w:sz w:val="24"/>
-          <w:szCs w:val="24"/>
-        </w:rPr>
-        <w:t>()</w:t>
-      </w:r>
-      <w:proofErr w:type="gramEnd"/>
-    </w:p>
-    <w:p>
-      <w:pPr>
-        <w:pStyle w:val="ListParagraph"/>
-        <w:ind w:left="2160"/>
-        <w:rPr>
-          <w:rFonts w:ascii="KievitLight" w:hAnsi="KievitLight"/>
-          <w:sz w:val="24"/>
-          <w:szCs w:val="24"/>
-        </w:rPr>
-      </w:pPr>
-      <w:proofErr w:type="gramStart"/>
-      <w:r>
-        <w:rPr>
-          <w:rFonts w:ascii="KievitLight" w:hAnsi="KievitLight"/>
-          <w:sz w:val="24"/>
-          <w:szCs w:val="24"/>
-        </w:rPr>
-        <w:t>def</w:t>
-      </w:r>
-      <w:proofErr w:type="gramEnd"/>
-      <w:r>
-        <w:rPr>
-          <w:rFonts w:ascii="KievitLight" w:hAnsi="KievitLight"/>
-          <w:sz w:val="24"/>
-          <w:szCs w:val="24"/>
-        </w:rPr>
-        <w:t xml:space="preserve"> compute(</w:t>
-      </w:r>
-      <w:proofErr w:type="spellStart"/>
-      <w:r>
-        <w:rPr>
-          <w:rFonts w:ascii="KievitLight" w:hAnsi="KievitLight"/>
-          <w:sz w:val="24"/>
-          <w:szCs w:val="24"/>
-        </w:rPr>
-        <w:t>self,plug,dataBlock</w:t>
-      </w:r>
-      <w:proofErr w:type="spellEnd"/>
-      <w:r>
-        <w:rPr>
-          <w:rFonts w:ascii="KievitLight" w:hAnsi="KievitLight"/>
-          <w:sz w:val="24"/>
-          <w:szCs w:val="24"/>
-        </w:rPr>
-        <w:t>)</w:t>
-      </w:r>
-    </w:p>
-    <w:p>
-      <w:pPr>
-        <w:pStyle w:val="ListParagraph"/>
-        <w:numPr>
-          <w:ilvl w:val="0"/>
-          <w:numId w:val="1"/>
-        </w:numPr>
-        <w:rPr>
-          <w:rFonts w:ascii="KievitLight" w:hAnsi="KievitLight"/>
-          <w:b/>
-          <w:sz w:val="24"/>
-          <w:szCs w:val="24"/>
-        </w:rPr>
-      </w:pPr>
-      <w:r>
-        <w:rPr>
-          <w:rFonts w:ascii="KievitLight" w:hAnsi="KievitLight"/>
-          <w:b/>
-          <w:sz w:val="24"/>
-          <w:szCs w:val="24"/>
-        </w:rPr>
-        <w:t>Result</w:t>
-      </w:r>
-    </w:p>
-    <w:p>
-      <w:pPr>
-        <w:pStyle w:val="ListParagraph"/>
-        <w:rPr>
-          <w:rFonts w:ascii="KievitLight" w:hAnsi="KievitLight"/>
-          <w:sz w:val="24"/>
-          <w:szCs w:val="24"/>
-        </w:rPr>
-      </w:pPr>
-      <w:r>
-        <w:rPr>
-          <w:rFonts w:ascii="KievitLight" w:hAnsi="KievitLight"/>
-          <w:sz w:val="24"/>
-          <w:szCs w:val="24"/>
-        </w:rPr>
-        <w:t>In Maya, load the plug-in “sineNode.py”, execute the following script:</w:t>
-      </w:r>
-    </w:p>
-    <w:p>
-      <w:pPr>
-        <w:pStyle w:val="ListParagraph"/>
-        <w:ind w:left="1440"/>
-        <w:rPr>
-          <w:rFonts w:ascii="KievitLight" w:hAnsi="KievitLight"/>
-          <w:sz w:val="24"/>
-          <w:szCs w:val="24"/>
-        </w:rPr>
-      </w:pPr>
-      <w:proofErr w:type="spellStart"/>
-      <w:proofErr w:type="gramStart"/>
-      <w:r>
-        <w:rPr>
-          <w:rFonts w:ascii="KievitLight" w:hAnsi="KievitLight"/>
-          <w:sz w:val="24"/>
-          <w:szCs w:val="24"/>
-        </w:rPr>
-        <w:t>polySphere</w:t>
-      </w:r>
-      <w:proofErr w:type="spellEnd"/>
-      <w:proofErr w:type="gramEnd"/>
-      <w:r>
-        <w:rPr>
-          <w:rFonts w:ascii="KievitLight" w:hAnsi="KievitLight"/>
-          <w:sz w:val="24"/>
-          <w:szCs w:val="24"/>
-        </w:rPr>
-        <w:t>;</w:t>
-      </w:r>
-    </w:p>
-    <w:p>
-      <w:pPr>
-        <w:pStyle w:val="ListParagraph"/>
-        <w:ind w:left="1440"/>
-        <w:rPr>
-          <w:rFonts w:ascii="KievitLight" w:hAnsi="KievitLight"/>
-          <w:sz w:val="24"/>
-          <w:szCs w:val="24"/>
-        </w:rPr>
-      </w:pPr>
-      <w:proofErr w:type="spellStart"/>
-      <w:proofErr w:type="gramStart"/>
-      <w:r>
-        <w:rPr>
-          <w:rFonts w:ascii="KievitLight" w:hAnsi="KievitLight"/>
-          <w:sz w:val="24"/>
-          <w:szCs w:val="24"/>
-        </w:rPr>
-        <w:t>createNode</w:t>
-      </w:r>
-      <w:proofErr w:type="spellEnd"/>
-      <w:proofErr w:type="gramEnd"/>
-      <w:r>
-        <w:rPr>
-          <w:rFonts w:ascii="KievitLight" w:hAnsi="KievitLight"/>
-          <w:sz w:val="24"/>
-          <w:szCs w:val="24"/>
-        </w:rPr>
-        <w:t xml:space="preserve"> </w:t>
-      </w:r>
-      <w:proofErr w:type="spellStart"/>
-      <w:r>
-        <w:rPr>
-          <w:rFonts w:ascii="KievitLight" w:hAnsi="KievitLight"/>
-          <w:sz w:val="24"/>
-          <w:szCs w:val="24"/>
-        </w:rPr>
-        <w:t>spSineNode</w:t>
-      </w:r>
-      <w:proofErr w:type="spellEnd"/>
-      <w:r>
-        <w:rPr>
-          <w:rFonts w:ascii="KievitLight" w:hAnsi="KievitLight"/>
-          <w:sz w:val="24"/>
-          <w:szCs w:val="24"/>
-        </w:rPr>
-        <w:t xml:space="preserve"> -n sine1;</w:t>
-      </w:r>
-    </w:p>
-    <w:p>
-      <w:pPr>
-        <w:pStyle w:val="ListParagraph"/>
-        <w:ind w:left="1440"/>
-        <w:rPr>
-          <w:rFonts w:ascii="KievitLight" w:hAnsi="KievitLight"/>
-          <w:sz w:val="24"/>
-          <w:szCs w:val="24"/>
-        </w:rPr>
-      </w:pPr>
-      <w:proofErr w:type="spellStart"/>
-      <w:proofErr w:type="gramStart"/>
-      <w:r>
-        <w:rPr>
-          <w:rFonts w:ascii="KievitLight" w:hAnsi="KievitLight"/>
-          <w:sz w:val="24"/>
-          <w:szCs w:val="24"/>
-        </w:rPr>
-        <w:t>connectAttr</w:t>
-      </w:r>
-      <w:proofErr w:type="spellEnd"/>
-      <w:proofErr w:type="gramEnd"/>
-      <w:r>
-        <w:rPr>
-          <w:rFonts w:ascii="KievitLight" w:hAnsi="KievitLight"/>
-          <w:sz w:val="24"/>
-          <w:szCs w:val="24"/>
-        </w:rPr>
-        <w:t xml:space="preserve"> time1.outTime sine1.input;</w:t>
-      </w:r>
-    </w:p>
-    <w:p>
-      <w:pPr>
-        <w:pStyle w:val="ListParagraph"/>
-        <w:ind w:left="1440"/>
-        <w:rPr>
-          <w:rFonts w:ascii="KievitLight" w:hAnsi="KievitLight"/>
-          <w:sz w:val="24"/>
-          <w:szCs w:val="24"/>
-        </w:rPr>
-      </w:pPr>
-      <w:proofErr w:type="spellStart"/>
-      <w:proofErr w:type="gramStart"/>
-      <w:r>
-        <w:rPr>
-          <w:rFonts w:ascii="KievitLight" w:hAnsi="KievitLight"/>
-          <w:sz w:val="24"/>
-          <w:szCs w:val="24"/>
-        </w:rPr>
-        <w:t>connectAttr</w:t>
-      </w:r>
-      <w:proofErr w:type="spellEnd"/>
-      <w:proofErr w:type="gramEnd"/>
-      <w:r>
-        <w:rPr>
-          <w:rFonts w:ascii="KievitLight" w:hAnsi="KievitLight"/>
-          <w:sz w:val="24"/>
-          <w:szCs w:val="24"/>
-        </w:rPr>
-        <w:t xml:space="preserve"> time1.outTime pSphere1.translateX;</w:t>
-      </w:r>
-    </w:p>
-    <w:p>
-      <w:pPr>
-        <w:pStyle w:val="ListParagraph"/>
-        <w:ind w:left="1440"/>
-        <w:rPr>
-          <w:rFonts w:ascii="KievitLight" w:hAnsi="KievitLight"/>
-          <w:sz w:val="24"/>
-          <w:szCs w:val="24"/>
-        </w:rPr>
-      </w:pPr>
-      <w:proofErr w:type="spellStart"/>
-      <w:proofErr w:type="gramStart"/>
-      <w:r>
-        <w:rPr>
-          <w:rFonts w:ascii="KievitLight" w:hAnsi="KievitLight"/>
-          <w:sz w:val="24"/>
-          <w:szCs w:val="24"/>
-        </w:rPr>
-        <w:t>connectAttr</w:t>
-      </w:r>
-      <w:proofErr w:type="spellEnd"/>
-      <w:proofErr w:type="gramEnd"/>
-      <w:r>
-        <w:rPr>
-          <w:rFonts w:ascii="KievitLight" w:hAnsi="KievitLight"/>
-          <w:sz w:val="24"/>
-          <w:szCs w:val="24"/>
-        </w:rPr>
-        <w:t xml:space="preserve"> sine1.output pSphere1.translateY;</w:t>
-      </w:r>
-    </w:p>
-    <w:p>
-      <w:pPr>
-        <w:rPr>
-          <w:rFonts w:ascii="KievitLight" w:hAnsi="KievitLight"/>
-          <w:sz w:val="24"/>
-          <w:szCs w:val="24"/>
-        </w:rPr>
-      </w:pPr>
-      <w:r>
-        <w:rPr>
-          <w:rFonts w:ascii="KievitLight" w:hAnsi="KievitLight"/>
-          <w:sz w:val="24"/>
-          <w:szCs w:val="24"/>
-        </w:rPr>
-        <w:t xml:space="preserve"> </w:t>
-      </w:r>
-      <w:r>
-        <w:rPr>
-          <w:rFonts w:ascii="KievitLight" w:hAnsi="KievitLight"/>
-          <w:sz w:val="24"/>
-          <w:szCs w:val="24"/>
-        </w:rPr>
-        <w:tab/>
-        <w:t xml:space="preserve">You will find a </w:t>
-      </w:r>
-      <w:proofErr w:type="spellStart"/>
-      <w:r>
-        <w:rPr>
-          <w:rFonts w:ascii="KievitLight" w:hAnsi="KievitLight"/>
-          <w:sz w:val="24"/>
-          <w:szCs w:val="24"/>
-        </w:rPr>
-        <w:t>polySphere</w:t>
-      </w:r>
-      <w:proofErr w:type="spellEnd"/>
-      <w:r>
-        <w:rPr>
-          <w:rFonts w:ascii="KievitLight" w:hAnsi="KievitLight"/>
-          <w:sz w:val="24"/>
-          <w:szCs w:val="24"/>
-        </w:rPr>
-        <w:t xml:space="preserve"> created and move along X axis as time goes on.</w:t>
-      </w:r>
-    </w:p>
-    <w:p>
-      <w:pPr>
-        <w:rPr>
-          <w:rFonts w:ascii="KievitLight" w:hAnsi="KievitLight"/>
-          <w:szCs w:val="28"/>
-        </w:rPr>
-      </w:pPr>
+        <w:rPr>
+          <w:rFonts w:cstheme="minorHAnsi"/>
+          <w:sz w:val="24"/>
+          <w:szCs w:val="24"/>
+        </w:rPr>
+      </w:pPr>
+      <w:r>
+        <w:rPr>
+          <w:rFonts w:cstheme="minorHAnsi"/>
+          <w:sz w:val="24"/>
+          <w:szCs w:val="24"/>
+        </w:rPr>
+        <w:t xml:space="preserve">In the script editor, the sentence “The plug-in has been unloaded successfully.” </w:t>
+      </w:r>
+      <w:r>
+        <w:rPr>
+          <w:rFonts w:cstheme="minorHAnsi"/>
+          <w:sz w:val="24"/>
+          <w:szCs w:val="24"/>
+        </w:rPr>
+        <w:t>gets printed out.</w:t>
+      </w:r>
     </w:p>
     <w:sectPr>
       <w:pgSz w:w="12240" w:h="15840"/>
@@ -4668,6 +3477,119 @@
     </w:lvl>
   </w:abstractNum>
   <w:abstractNum w:abstractNumId="14">
+    <w:nsid w:val="6E6276D7"/>
+    <w:multiLevelType w:val="hybridMultilevel"/>
+    <w:tmpl w:val="BDA62CD0"/>
+    <w:lvl w:ilvl="0" w:tplc="04090001">
+      <w:start w:val="1"/>
+      <w:numFmt w:val="bullet"/>
+      <w:lvlText w:val=""/>
+      <w:lvlJc w:val="left"/>
+      <w:pPr>
+        <w:ind w:left="720" w:hanging="360"/>
+      </w:pPr>
+      <w:rPr>
+        <w:rFonts w:ascii="Symbol" w:hAnsi="Symbol" w:hint="default"/>
+      </w:rPr>
+    </w:lvl>
+    <w:lvl w:ilvl="1" w:tplc="04090003" w:tentative="1">
+      <w:start w:val="1"/>
+      <w:numFmt w:val="bullet"/>
+      <w:lvlText w:val="o"/>
+      <w:lvlJc w:val="left"/>
+      <w:pPr>
+        <w:ind w:left="1440" w:hanging="360"/>
+      </w:pPr>
+      <w:rPr>
+        <w:rFonts w:ascii="Courier New" w:hAnsi="Courier New" w:cs="Courier New" w:hint="default"/>
+      </w:rPr>
+    </w:lvl>
+    <w:lvl w:ilvl="2" w:tplc="04090005" w:tentative="1">
+      <w:start w:val="1"/>
+      <w:numFmt w:val="bullet"/>
+      <w:lvlText w:val=""/>
+      <w:lvlJc w:val="left"/>
+      <w:pPr>
+        <w:ind w:left="2160" w:hanging="360"/>
+      </w:pPr>
+      <w:rPr>
+        <w:rFonts w:ascii="Wingdings" w:hAnsi="Wingdings" w:hint="default"/>
+      </w:rPr>
+    </w:lvl>
+    <w:lvl w:ilvl="3" w:tplc="04090001" w:tentative="1">
+      <w:start w:val="1"/>
+      <w:numFmt w:val="bullet"/>
+      <w:lvlText w:val=""/>
+      <w:lvlJc w:val="left"/>
+      <w:pPr>
+        <w:ind w:left="2880" w:hanging="360"/>
+      </w:pPr>
+      <w:rPr>
+        <w:rFonts w:ascii="Symbol" w:hAnsi="Symbol" w:hint="default"/>
+      </w:rPr>
+    </w:lvl>
+    <w:lvl w:ilvl="4" w:tplc="04090003" w:tentative="1">
+      <w:start w:val="1"/>
+      <w:numFmt w:val="bullet"/>
+      <w:lvlText w:val="o"/>
+      <w:lvlJc w:val="left"/>
+      <w:pPr>
+        <w:ind w:left="3600" w:hanging="360"/>
+      </w:pPr>
+      <w:rPr>
+        <w:rFonts w:ascii="Courier New" w:hAnsi="Courier New" w:cs="Courier New" w:hint="default"/>
+      </w:rPr>
+    </w:lvl>
+    <w:lvl w:ilvl="5" w:tplc="04090005" w:tentative="1">
+      <w:start w:val="1"/>
+      <w:numFmt w:val="bullet"/>
+      <w:lvlText w:val=""/>
+      <w:lvlJc w:val="left"/>
+      <w:pPr>
+        <w:ind w:left="4320" w:hanging="360"/>
+      </w:pPr>
+      <w:rPr>
+        <w:rFonts w:ascii="Wingdings" w:hAnsi="Wingdings" w:hint="default"/>
+      </w:rPr>
+    </w:lvl>
+    <w:lvl w:ilvl="6" w:tplc="04090001" w:tentative="1">
+      <w:start w:val="1"/>
+      <w:numFmt w:val="bullet"/>
+      <w:lvlText w:val=""/>
+      <w:lvlJc w:val="left"/>
+      <w:pPr>
+        <w:ind w:left="5040" w:hanging="360"/>
+      </w:pPr>
+      <w:rPr>
+        <w:rFonts w:ascii="Symbol" w:hAnsi="Symbol" w:hint="default"/>
+      </w:rPr>
+    </w:lvl>
+    <w:lvl w:ilvl="7" w:tplc="04090003" w:tentative="1">
+      <w:start w:val="1"/>
+      <w:numFmt w:val="bullet"/>
+      <w:lvlText w:val="o"/>
+      <w:lvlJc w:val="left"/>
+      <w:pPr>
+        <w:ind w:left="5760" w:hanging="360"/>
+      </w:pPr>
+      <w:rPr>
+        <w:rFonts w:ascii="Courier New" w:hAnsi="Courier New" w:cs="Courier New" w:hint="default"/>
+      </w:rPr>
+    </w:lvl>
+    <w:lvl w:ilvl="8" w:tplc="04090005" w:tentative="1">
+      <w:start w:val="1"/>
+      <w:numFmt w:val="bullet"/>
+      <w:lvlText w:val=""/>
+      <w:lvlJc w:val="left"/>
+      <w:pPr>
+        <w:ind w:left="6480" w:hanging="360"/>
+      </w:pPr>
+      <w:rPr>
+        <w:rFonts w:ascii="Wingdings" w:hAnsi="Wingdings" w:hint="default"/>
+      </w:rPr>
+    </w:lvl>
+  </w:abstractNum>
+  <w:abstractNum w:abstractNumId="15">
     <w:nsid w:val="74F9447D"/>
     <w:multiLevelType w:val="hybridMultilevel"/>
     <w:tmpl w:val="4B404816"/>
@@ -4805,7 +3727,7 @@
     <w:abstractNumId w:val="3"/>
   </w:num>
   <w:num w:numId="7">
-    <w:abstractNumId w:val="14"/>
+    <w:abstractNumId w:val="15"/>
   </w:num>
   <w:num w:numId="8">
     <w:abstractNumId w:val="11"/>
@@ -4830,6 +3752,9 @@
   </w:num>
   <w:num w:numId="15">
     <w:abstractNumId w:val="10"/>
+  </w:num>
+  <w:num w:numId="16">
+    <w:abstractNumId w:val="14"/>
   </w:num>
 </w:numbering>
 </file>
@@ -5112,6 +4037,37 @@
     <w:rsid w:val="00394448"/>
     <w:rPr>
       <w:shd w:val="clear" w:color="auto" w:fill="FFFF00"/>
+    </w:rPr>
+  </w:style>
+  <w:style w:type="character" w:styleId="Hyperlink">
+    <w:name w:val="Hyperlink"/>
+    <w:basedOn w:val="DefaultParagraphFont"/>
+    <w:uiPriority w:val="99"/>
+    <w:semiHidden/>
+    <w:unhideWhenUsed/>
+    <w:rsid w:val="00CF2880"/>
+    <w:rPr>
+      <w:strike w:val="0"/>
+      <w:dstrike w:val="0"/>
+      <w:color w:val="00289C"/>
+      <w:u w:val="none"/>
+      <w:effect w:val="none"/>
+    </w:rPr>
+  </w:style>
+  <w:style w:type="paragraph" w:styleId="NormalWeb">
+    <w:name w:val="Normal (Web)"/>
+    <w:basedOn w:val="Normal"/>
+    <w:uiPriority w:val="99"/>
+    <w:semiHidden/>
+    <w:unhideWhenUsed/>
+    <w:rsid w:val="00CF2880"/>
+    <w:pPr>
+      <w:spacing w:before="100" w:beforeAutospacing="1" w:after="0" w:line="240" w:lineRule="auto"/>
+    </w:pPr>
+    <w:rPr>
+      <w:rFonts w:ascii="Times New Roman" w:eastAsia="Times New Roman" w:hAnsi="Times New Roman" w:cs="Times New Roman"/>
+      <w:sz w:val="24"/>
+      <w:szCs w:val="24"/>
     </w:rPr>
   </w:style>
 </w:styles>

</xml_diff>